<commit_message>
Print business types, import types, and print distnace better
</commit_message>
<xml_diff>
--- a/docs/spec/manual/manv5.docx
+++ b/docs/spec/manual/manv5.docx
@@ -40,7 +40,13 @@
         <w:rPr>
           <w:i/>
         </w:rPr>
-        <w:t>Last updated 8/7</w:t>
+        <w:t>Last updated 8/</w:t>
+      </w:r>
+      <w:r>
+        <w:rPr>
+          <w:i/>
+        </w:rPr>
+        <w:t>10</w:t>
       </w:r>
       <w:r>
         <w:rPr>
@@ -250,19 +256,11 @@
           <w:b/>
         </w:rPr>
       </w:pPr>
-      <w:proofErr w:type="spellStart"/>
-      <w:r>
-        <w:rPr>
-          <w:b/>
-        </w:rPr>
-        <w:t>i</w:t>
-      </w:r>
-      <w:proofErr w:type="spellEnd"/>
-      <w:r>
-        <w:rPr>
-          <w:b/>
-        </w:rPr>
-        <w:t xml:space="preserve">. </w:t>
+      <w:r>
+        <w:rPr>
+          <w:b/>
+        </w:rPr>
+        <w:t xml:space="preserve">i. </w:t>
       </w:r>
       <w:r>
         <w:rPr>
@@ -397,15 +395,7 @@
         <w:t>Thus, the radius for Sorts can be configured in a user’s Account Settings page.</w:t>
       </w:r>
       <w:r>
-        <w:t xml:space="preserve"> A potential list of options might be: 0.5 miles, 1 mile (short walks), 2 </w:t>
-      </w:r>
-      <w:proofErr w:type="gramStart"/>
-      <w:r>
-        <w:t>miles(</w:t>
-      </w:r>
-      <w:proofErr w:type="gramEnd"/>
-      <w:r>
-        <w:t>longer walk</w:t>
+        <w:t xml:space="preserve"> A potential list of options might be: 0.5 miles, 1 mile (short walks), 2 miles(longer walk</w:t>
       </w:r>
       <w:r>
         <w:t>), 5 miles (bike ride), 10 miles</w:t>
@@ -531,19 +521,11 @@
           <w:b/>
         </w:rPr>
       </w:pPr>
-      <w:proofErr w:type="spellStart"/>
-      <w:r>
-        <w:rPr>
-          <w:b/>
-        </w:rPr>
-        <w:t>i</w:t>
-      </w:r>
-      <w:proofErr w:type="spellEnd"/>
-      <w:r>
-        <w:rPr>
-          <w:b/>
-        </w:rPr>
-        <w:t xml:space="preserve">. </w:t>
+      <w:r>
+        <w:rPr>
+          <w:b/>
+        </w:rPr>
+        <w:t xml:space="preserve">i. </w:t>
       </w:r>
       <w:r>
         <w:rPr>
@@ -942,19 +924,11 @@
           <w:b/>
         </w:rPr>
       </w:pPr>
-      <w:proofErr w:type="spellStart"/>
-      <w:r>
-        <w:rPr>
-          <w:b/>
-        </w:rPr>
-        <w:t>i</w:t>
-      </w:r>
-      <w:proofErr w:type="spellEnd"/>
-      <w:r>
-        <w:rPr>
-          <w:b/>
-        </w:rPr>
-        <w:t xml:space="preserve">. </w:t>
+      <w:r>
+        <w:rPr>
+          <w:b/>
+        </w:rPr>
+        <w:t xml:space="preserve">i. </w:t>
       </w:r>
       <w:r>
         <w:rPr>
@@ -1471,56 +1445,32 @@
         <w:t>sorting</w:t>
       </w:r>
       <w:r>
-        <w:t xml:space="preserve">” that finds delicious coffee in the </w:t>
-      </w:r>
-      <w:proofErr w:type="gramStart"/>
-      <w:r>
-        <w:t>area,</w:t>
-      </w:r>
-      <w:proofErr w:type="gramEnd"/>
-      <w:r>
-        <w:t xml:space="preserve"> there should be a button that does just that. </w:t>
-      </w:r>
-    </w:p>
-    <w:p>
-      <w:pPr>
-        <w:rPr>
-          <w:b/>
-        </w:rPr>
-      </w:pPr>
-    </w:p>
-    <w:p>
-      <w:pPr>
-        <w:rPr>
-          <w:b/>
-        </w:rPr>
-      </w:pPr>
-      <w:proofErr w:type="spellStart"/>
-      <w:r>
-        <w:rPr>
-          <w:b/>
-        </w:rPr>
-        <w:t>i</w:t>
-      </w:r>
-      <w:proofErr w:type="spellEnd"/>
-      <w:r>
-        <w:rPr>
-          <w:b/>
-        </w:rPr>
-        <w:t>. Default Behavior</w:t>
-      </w:r>
-    </w:p>
-    <w:p>
-      <w:r>
-        <w:t xml:space="preserve">AllSortz maintains roughly 20 different kinds of </w:t>
-      </w:r>
-      <w:proofErr w:type="spellStart"/>
-      <w:r>
-        <w:t>Sortz</w:t>
-      </w:r>
-      <w:proofErr w:type="spellEnd"/>
-      <w:r>
-        <w:t xml:space="preserve"> that we think people would like to use (e.g.):</w:t>
+        <w:t xml:space="preserve">” that finds delicious coffee in the area, there should be a button that does just that. </w:t>
+      </w:r>
+    </w:p>
+    <w:p>
+      <w:pPr>
+        <w:rPr>
+          <w:b/>
+        </w:rPr>
+      </w:pPr>
+    </w:p>
+    <w:p>
+      <w:pPr>
+        <w:rPr>
+          <w:b/>
+        </w:rPr>
+      </w:pPr>
+      <w:r>
+        <w:rPr>
+          <w:b/>
+        </w:rPr>
+        <w:t>i. Default Behavior</w:t>
+      </w:r>
+    </w:p>
+    <w:p>
+      <w:r>
+        <w:t>AllSortz maintains roughly 20 different kinds of Sortz that we think people would like to use (e.g.):</w:t>
       </w:r>
     </w:p>
     <w:p>
@@ -1805,19 +1755,11 @@
           <w:b/>
         </w:rPr>
       </w:pPr>
-      <w:proofErr w:type="spellStart"/>
-      <w:r>
-        <w:rPr>
-          <w:b/>
-        </w:rPr>
-        <w:t>i</w:t>
-      </w:r>
-      <w:proofErr w:type="spellEnd"/>
-      <w:r>
-        <w:rPr>
-          <w:b/>
-        </w:rPr>
-        <w:t>. D</w:t>
+      <w:r>
+        <w:rPr>
+          <w:b/>
+        </w:rPr>
+        <w:t>i. D</w:t>
       </w:r>
       <w:r>
         <w:rPr>
@@ -1841,15 +1783,7 @@
         <w:t xml:space="preserve">Center </w:t>
       </w:r>
       <w:r>
-        <w:t xml:space="preserve">on where the user is, and show a </w:t>
-      </w:r>
-      <w:proofErr w:type="gramStart"/>
-      <w:r>
-        <w:t>2 mile</w:t>
-      </w:r>
-      <w:proofErr w:type="gramEnd"/>
-      <w:r>
-        <w:t xml:space="preserve"> radius around the user. </w:t>
+        <w:t xml:space="preserve">on where the user is, and show a 2 mile radius around the user. </w:t>
       </w:r>
     </w:p>
     <w:p>
@@ -1966,13 +1900,8 @@
           <w:numId w:val="24"/>
         </w:numPr>
       </w:pPr>
-      <w:proofErr w:type="spellStart"/>
-      <w:r>
-        <w:t>Avg</w:t>
-      </w:r>
-      <w:proofErr w:type="spellEnd"/>
-      <w:r>
-        <w:t xml:space="preserve"> Price per meal</w:t>
+      <w:r>
+        <w:t>Avg Price per meal</w:t>
       </w:r>
     </w:p>
     <w:p>
@@ -2034,11 +1963,9 @@
       </w:r>
     </w:p>
     <w:p>
-      <w:proofErr w:type="gramStart"/>
       <w:r>
         <w:t>A more detailed version of the listing.</w:t>
       </w:r>
-      <w:proofErr w:type="gramEnd"/>
     </w:p>
     <w:p>
       <w:pPr>
@@ -2049,8 +1976,10 @@
       </w:pPr>
     </w:p>
     <w:p>
-      <w:bookmarkStart w:id="0" w:name="_GoBack"/>
-      <w:r>
+      <w:r>
+        <w:rPr>
+          <w:noProof/>
+        </w:rPr>
         <w:drawing>
           <wp:inline distT="0" distB="0" distL="0" distR="0" wp14:anchorId="106EEDFC" wp14:editId="2EAA6660">
             <wp:extent cx="5209366" cy="3429000"/>
@@ -2100,8 +2029,10 @@
           </wp:inline>
         </w:drawing>
       </w:r>
-      <w:bookmarkEnd w:id="0"/>
-      <w:r>
+      <w:r>
+        <w:rPr>
+          <w:noProof/>
+        </w:rPr>
         <w:drawing>
           <wp:inline distT="0" distB="0" distL="0" distR="0" wp14:anchorId="13C48A66" wp14:editId="0234A96F">
             <wp:extent cx="4451834" cy="3429000"/>
@@ -2162,6 +2093,7 @@
       </w:pPr>
       <w:r>
         <w:rPr>
+          <w:noProof/>
           <w:sz w:val="36"/>
           <w:szCs w:val="36"/>
         </w:rPr>
@@ -2216,6 +2148,7 @@
       </w:r>
       <w:r>
         <w:rPr>
+          <w:noProof/>
           <w:sz w:val="36"/>
           <w:szCs w:val="36"/>
         </w:rPr>
@@ -2376,19 +2309,11 @@
           <w:b/>
         </w:rPr>
       </w:pPr>
-      <w:proofErr w:type="spellStart"/>
-      <w:r>
-        <w:rPr>
-          <w:b/>
-        </w:rPr>
-        <w:t>i</w:t>
-      </w:r>
-      <w:proofErr w:type="spellEnd"/>
-      <w:r>
-        <w:rPr>
-          <w:b/>
-        </w:rPr>
-        <w:t xml:space="preserve">. </w:t>
+      <w:r>
+        <w:rPr>
+          <w:b/>
+        </w:rPr>
+        <w:t xml:space="preserve">i. </w:t>
       </w:r>
       <w:r>
         <w:rPr>
@@ -2448,15 +2373,7 @@
         </w:numPr>
       </w:pPr>
       <w:r>
-        <w:t xml:space="preserve">There will always be the initial three-four sentence moniker associated with </w:t>
-      </w:r>
-      <w:proofErr w:type="gramStart"/>
-      <w:r>
-        <w:t>a  business</w:t>
-      </w:r>
-      <w:proofErr w:type="gramEnd"/>
-      <w:r>
-        <w:t>. This gives a description of the business for anyone who is viewing the page, regardless of interests. It should be thought of as the most objective way of classifying a business.</w:t>
+        <w:t>There will always be the initial three-four sentence moniker associated with a  business. This gives a description of the business for anyone who is viewing the page, regardless of interests. It should be thought of as the most objective way of classifying a business.</w:t>
       </w:r>
     </w:p>
     <w:p>
@@ -2528,15 +2445,7 @@
         </w:numPr>
       </w:pPr>
       <w:r>
-        <w:t xml:space="preserve">Discussions should be threaded, and have up-vote and down-vote functionality (mimic </w:t>
-      </w:r>
-      <w:proofErr w:type="spellStart"/>
-      <w:r>
-        <w:t>reddit.com’s</w:t>
-      </w:r>
-      <w:proofErr w:type="spellEnd"/>
-      <w:r>
-        <w:t xml:space="preserve"> implementation of comments).</w:t>
+        <w:t>Discussions should be threaded, and have up-vote and down-vote functionality (mimic reddit.com’s implementation of comments).</w:t>
       </w:r>
     </w:p>
     <w:p>
@@ -2547,27 +2456,14 @@
           <w:numId w:val="24"/>
         </w:numPr>
       </w:pPr>
-      <w:proofErr w:type="spellStart"/>
-      <w:r>
-        <w:t>Upvoted</w:t>
-      </w:r>
-      <w:proofErr w:type="spellEnd"/>
-      <w:r>
-        <w:t xml:space="preserve"> comments trickle towards the top of whatever thread they are in, and </w:t>
-      </w:r>
-      <w:proofErr w:type="gramStart"/>
-      <w:r>
-        <w:t xml:space="preserve">the “root-level” threads are organized by a mixture of the </w:t>
+      <w:r>
+        <w:t xml:space="preserve">Upvoted comments trickle towards the top of whatever thread they are in, and the “root-level” threads are organized by a mixture of the </w:t>
       </w:r>
       <w:r>
         <w:t>time</w:t>
       </w:r>
       <w:r>
-        <w:t xml:space="preserve"> they are posted and the amount they have been updated</w:t>
-      </w:r>
-      <w:proofErr w:type="gramEnd"/>
-      <w:r>
-        <w:t xml:space="preserve">. </w:t>
+        <w:t xml:space="preserve"> they are posted and the amount they have been updated. </w:t>
       </w:r>
     </w:p>
     <w:p>
@@ -2669,15 +2565,7 @@
         <w:t>photo discussions</w:t>
       </w:r>
       <w:r>
-        <w:t xml:space="preserve"> are targeted to attract people who are interested in </w:t>
-      </w:r>
-      <w:proofErr w:type="spellStart"/>
-      <w:r>
-        <w:t>Pinterest</w:t>
-      </w:r>
-      <w:proofErr w:type="spellEnd"/>
-      <w:r>
-        <w:t xml:space="preserve">-style applications (where images are the primary means of displaying information). In order to appeal to the widest user base, AllSortz allows users to also just post pictures and have discussions about pictures (no sorts, no reviews, etc.) </w:t>
+        <w:t xml:space="preserve"> are targeted to attract people who are interested in Pinterest-style applications (where images are the primary means of displaying information). In order to appeal to the widest user base, AllSortz allows users to also just post pictures and have discussions about pictures (no sorts, no reviews, etc.) </w:t>
       </w:r>
     </w:p>
     <w:p>
@@ -2695,21 +2583,7 @@
         <w:rPr>
           <w:color w:val="FF0000"/>
         </w:rPr>
-        <w:t xml:space="preserve">TODO: have a mode of AllSortz where the ONLY </w:t>
-      </w:r>
-      <w:proofErr w:type="gramStart"/>
-      <w:r>
-        <w:rPr>
-          <w:color w:val="FF0000"/>
-        </w:rPr>
-        <w:t>thing displayed are</w:t>
-      </w:r>
-      <w:proofErr w:type="gramEnd"/>
-      <w:r>
-        <w:rPr>
-          <w:color w:val="FF0000"/>
-        </w:rPr>
-        <w:t xml:space="preserve"> business images and the review. </w:t>
+        <w:t xml:space="preserve">TODO: have a mode of AllSortz where the ONLY thing displayed are business images and the review. </w:t>
       </w:r>
     </w:p>
     <w:p>
@@ -3011,25 +2885,7 @@
           <w:sz w:val="36"/>
           <w:szCs w:val="36"/>
         </w:rPr>
-        <w:t xml:space="preserve">1. </w:t>
-      </w:r>
-      <w:proofErr w:type="spellStart"/>
-      <w:r>
-        <w:rPr>
-          <w:b/>
-          <w:sz w:val="36"/>
-          <w:szCs w:val="36"/>
-        </w:rPr>
-        <w:t>MySortz</w:t>
-      </w:r>
-      <w:proofErr w:type="spellEnd"/>
-      <w:r>
-        <w:rPr>
-          <w:b/>
-          <w:sz w:val="36"/>
-          <w:szCs w:val="36"/>
-        </w:rPr>
-        <w:t xml:space="preserve"> Tab</w:t>
+        <w:t>1. MySortz Tab</w:t>
       </w:r>
     </w:p>
     <w:p>
@@ -3327,21 +3183,8 @@
           <w:numId w:val="2"/>
         </w:numPr>
       </w:pPr>
-      <w:proofErr w:type="spellStart"/>
-      <w:r>
-        <w:t>Spaceholder</w:t>
-      </w:r>
-      <w:proofErr w:type="spellEnd"/>
-      <w:r>
-        <w:t xml:space="preserve"> for businesses to provide </w:t>
-      </w:r>
-      <w:proofErr w:type="spellStart"/>
-      <w:r>
-        <w:t>sponsoded</w:t>
-      </w:r>
-      <w:proofErr w:type="spellEnd"/>
-      <w:r>
-        <w:t xml:space="preserve"> push-advertising</w:t>
+      <w:r>
+        <w:t>Spaceholder for businesses to provide sponsoded push-advertising</w:t>
       </w:r>
     </w:p>
     <w:p>
@@ -3506,46 +3349,25 @@
           <w:b/>
         </w:rPr>
       </w:pPr>
-      <w:proofErr w:type="spellStart"/>
-      <w:r>
-        <w:rPr>
-          <w:b/>
-        </w:rPr>
-        <w:t>i</w:t>
-      </w:r>
-      <w:proofErr w:type="spellEnd"/>
-      <w:r>
-        <w:rPr>
-          <w:b/>
-        </w:rPr>
-        <w:t>. Intro</w:t>
-      </w:r>
-    </w:p>
-    <w:p>
-      <w:proofErr w:type="gramStart"/>
+      <w:r>
+        <w:rPr>
+          <w:b/>
+        </w:rPr>
+        <w:t>i. Intro</w:t>
+      </w:r>
+    </w:p>
+    <w:p>
       <w:r>
         <w:t xml:space="preserve">The most complex component of </w:t>
       </w:r>
       <w:r>
-        <w:t>AllSortz.</w:t>
-      </w:r>
-      <w:proofErr w:type="gramEnd"/>
-      <w:r>
-        <w:t xml:space="preserve"> The overall approach is to gather meta-data about users, such as what they like doing and the food they like eating, and then observing how businesses are categorized and rated. With that information, </w:t>
-      </w:r>
-      <w:r>
-        <w:t xml:space="preserve">AllSortz </w:t>
-      </w:r>
-      <w:proofErr w:type="gramStart"/>
-      <w:r>
-        <w:t xml:space="preserve">will  </w:t>
-      </w:r>
-      <w:r>
-        <w:t>provide</w:t>
-      </w:r>
-      <w:proofErr w:type="gramEnd"/>
-      <w:r>
-        <w:t xml:space="preserve"> recommendations tailored for each user.</w:t>
+        <w:t xml:space="preserve">AllSortz. The overall approach is to gather meta-data about users, such as what they like doing and the food they like eating, and then observing how businesses are categorized and rated. With that information, </w:t>
+      </w:r>
+      <w:r>
+        <w:t xml:space="preserve">AllSortz will  </w:t>
+      </w:r>
+      <w:r>
+        <w:t>provide recommendations tailored for each user.</w:t>
       </w:r>
     </w:p>
     <w:p>
@@ -3624,19 +3446,11 @@
           <w:b/>
         </w:rPr>
       </w:pPr>
-      <w:proofErr w:type="spellStart"/>
-      <w:r>
-        <w:rPr>
-          <w:b/>
-        </w:rPr>
-        <w:t>i</w:t>
-      </w:r>
-      <w:proofErr w:type="spellEnd"/>
-      <w:r>
-        <w:rPr>
-          <w:b/>
-        </w:rPr>
-        <w:t>. Categories</w:t>
+      <w:r>
+        <w:rPr>
+          <w:b/>
+        </w:rPr>
+        <w:t>i. Categories</w:t>
       </w:r>
     </w:p>
     <w:p>
@@ -4104,19 +3918,11 @@
           <w:b/>
         </w:rPr>
       </w:pPr>
-      <w:proofErr w:type="spellStart"/>
-      <w:r>
-        <w:rPr>
-          <w:b/>
-        </w:rPr>
-        <w:t>i</w:t>
-      </w:r>
-      <w:proofErr w:type="spellEnd"/>
-      <w:r>
-        <w:rPr>
-          <w:b/>
-        </w:rPr>
-        <w:t>. Traits</w:t>
+      <w:r>
+        <w:rPr>
+          <w:b/>
+        </w:rPr>
+        <w:t>i. Traits</w:t>
       </w:r>
     </w:p>
     <w:p>
@@ -4221,19 +4027,11 @@
           <w:b/>
         </w:rPr>
       </w:pPr>
-      <w:proofErr w:type="spellStart"/>
-      <w:r>
-        <w:rPr>
-          <w:b/>
-        </w:rPr>
-        <w:t>i</w:t>
-      </w:r>
-      <w:proofErr w:type="spellEnd"/>
-      <w:r>
-        <w:rPr>
-          <w:b/>
-        </w:rPr>
-        <w:t>. Goal</w:t>
+      <w:r>
+        <w:rPr>
+          <w:b/>
+        </w:rPr>
+        <w:t>i. Goal</w:t>
       </w:r>
     </w:p>
     <w:p>
@@ -4241,15 +4039,7 @@
         <w:t>Given all of a user’s ratings, and all of a business’s ratings, figure out what the user’s rating would be a for a business that they have not been to.</w:t>
       </w:r>
       <w:r>
-        <w:t xml:space="preserve"> This is a key feature of AllSortz, and will be a large factor in our position over foursquare and </w:t>
-      </w:r>
-      <w:proofErr w:type="spellStart"/>
-      <w:r>
-        <w:t>YelpThere</w:t>
-      </w:r>
-      <w:proofErr w:type="spellEnd"/>
-      <w:r>
-        <w:t xml:space="preserve"> are several approaches to recommending places</w:t>
+        <w:t xml:space="preserve"> This is a key feature of AllSortz, and will be a large factor in our position over foursquare and YelpThere are several approaches to recommending places</w:t>
       </w:r>
     </w:p>
     <w:p>
@@ -4348,15 +4138,7 @@
         </w:numPr>
       </w:pPr>
       <w:r>
-        <w:t xml:space="preserve">E.g. a user A has factor </w:t>
-      </w:r>
-      <w:proofErr w:type="gramStart"/>
-      <w:r>
-        <w:t>Y</w:t>
-      </w:r>
-      <w:proofErr w:type="gramEnd"/>
-      <w:r>
-        <w:t xml:space="preserve"> as does user B. If user B and C also share interests, then factor Y can be associated with user C</w:t>
+        <w:t>E.g. a user A has factor Y as does user B. If user B and C also share interests, then factor Y can be associated with user C</w:t>
       </w:r>
     </w:p>
     <w:p>
@@ -4412,13 +4194,8 @@
           <w:numId w:val="2"/>
         </w:numPr>
       </w:pPr>
-      <w:proofErr w:type="gramStart"/>
-      <w:r>
-        <w:t>e</w:t>
-      </w:r>
-      <w:proofErr w:type="gramEnd"/>
-      <w:r>
-        <w:t>.g. saying “Based on your interest in spicy-food, we recommendation …”</w:t>
+      <w:r>
+        <w:t>e.g. saying “Based on your interest in spicy-food, we recommendation …”</w:t>
       </w:r>
       <w:r>
         <w:t xml:space="preserve"> or “we think you’ll score this ¾ based on your interest in Hoagie Haven”</w:t>
@@ -4472,15 +4249,7 @@
         <w:t xml:space="preserve">For </w:t>
       </w:r>
       <w:r>
-        <w:t xml:space="preserve">example, if </w:t>
-      </w:r>
-      <w:proofErr w:type="gramStart"/>
-      <w:r>
-        <w:t>you’re</w:t>
-      </w:r>
-      <w:proofErr w:type="gramEnd"/>
-      <w:r>
-        <w:t xml:space="preserve"> interested in spicy, Italian, and dessert, then AllSortz would guess that for a place that has 4/4 for each of these ratings (and ¼ for everything else) you’d rate it with a 4/4. NOTE: this is essentially the same as the matrix factorization approach, but is being done manually by use of the “Sort ratings”</w:t>
+        <w:t>example, if you’re interested in spicy, Italian, and dessert, then AllSortz would guess that for a place that has 4/4 for each of these ratings (and ¼ for everything else) you’d rate it with a 4/4. NOTE: this is essentially the same as the matrix factorization approach, but is being done manually by use of the “Sort ratings”</w:t>
       </w:r>
     </w:p>
     <w:p>
@@ -4675,37 +4444,13 @@
     </w:p>
     <w:p>
       <w:r>
-        <w:t xml:space="preserve">AllSortz uses a </w:t>
-      </w:r>
-      <w:proofErr w:type="spellStart"/>
-      <w:r>
-        <w:t>RESTful</w:t>
-      </w:r>
-      <w:proofErr w:type="spellEnd"/>
-      <w:r>
-        <w:t xml:space="preserve"> </w:t>
+        <w:t xml:space="preserve">AllSortz uses a RESTful </w:t>
       </w:r>
       <w:r>
         <w:t>API that</w:t>
       </w:r>
       <w:r>
-        <w:t xml:space="preserve"> uses a </w:t>
-      </w:r>
-      <w:proofErr w:type="spellStart"/>
-      <w:r>
-        <w:t>Django</w:t>
-      </w:r>
-      <w:proofErr w:type="spellEnd"/>
-      <w:r>
-        <w:t xml:space="preserve"> web framework running on an EC2 instance. Querying the API will return a JSON object with the results. The API uses a </w:t>
-      </w:r>
-      <w:proofErr w:type="spellStart"/>
-      <w:r>
-        <w:t>Postgresql</w:t>
-      </w:r>
-      <w:proofErr w:type="spellEnd"/>
-      <w:r>
-        <w:t xml:space="preserve"> database backend that is identical to the data seen on the website. Thus, using the website is no different than interfacing through the app. This section will describe how the API is laid out, and how it is queried.</w:t>
+        <w:t xml:space="preserve"> uses a Django web framework running on an EC2 instance. Querying the API will return a JSON object with the results. The API uses a Postgresql database backend that is identical to the data seen on the website. Thus, using the website is no different than interfacing through the app. This section will describe how the API is laid out, and how it is queried.</w:t>
       </w:r>
     </w:p>
     <w:p/>
@@ -4798,7 +4543,6 @@
           <w:color w:val="BFBFBF" w:themeColor="background1" w:themeShade="BF"/>
         </w:rPr>
       </w:pPr>
-      <w:proofErr w:type="spellStart"/>
       <w:r>
         <w:rPr>
           <w:rFonts w:ascii="Cambria" w:hAnsi="Cambria"/>
@@ -4806,9 +4550,8 @@
           <w:bCs/>
           <w:color w:val="BFBFBF" w:themeColor="background1" w:themeShade="BF"/>
         </w:rPr>
-        <w:t>i</w:t>
-      </w:r>
-      <w:proofErr w:type="spellEnd"/>
+        <w:t xml:space="preserve">i. </w:t>
+      </w:r>
       <w:r>
         <w:rPr>
           <w:rFonts w:ascii="Cambria" w:hAnsi="Cambria"/>
@@ -4816,16 +4559,191 @@
           <w:bCs/>
           <w:color w:val="BFBFBF" w:themeColor="background1" w:themeShade="BF"/>
         </w:rPr>
-        <w:t xml:space="preserve">. </w:t>
-      </w:r>
-      <w:r>
+        <w:t>Search businesses</w:t>
+      </w:r>
+    </w:p>
+    <w:p>
+      <w:pPr>
+        <w:ind w:left="720"/>
+        <w:rPr>
+          <w:rFonts w:ascii="Cambria" w:hAnsi="Cambria"/>
+          <w:color w:val="BFBFBF" w:themeColor="background1" w:themeShade="BF"/>
+        </w:rPr>
+      </w:pPr>
+      <w:r>
+        <w:rPr>
+          <w:rFonts w:ascii="Cambria" w:hAnsi="Cambria"/>
+          <w:color w:val="BFBFBF" w:themeColor="background1" w:themeShade="BF"/>
+        </w:rPr>
+        <w:t>Endpoint: /businesses</w:t>
+      </w:r>
+    </w:p>
+    <w:p>
+      <w:pPr>
+        <w:ind w:left="720"/>
+        <w:rPr>
+          <w:rFonts w:ascii="Cambria" w:hAnsi="Cambria"/>
+          <w:color w:val="BFBFBF" w:themeColor="background1" w:themeShade="BF"/>
+        </w:rPr>
+      </w:pPr>
+      <w:r>
+        <w:rPr>
+          <w:rFonts w:ascii="Cambria" w:hAnsi="Cambria"/>
+          <w:color w:val="BFBFBF" w:themeColor="background1" w:themeShade="BF"/>
+        </w:rPr>
+        <w:t>Parameters:</w:t>
+      </w:r>
+    </w:p>
+    <w:p>
+      <w:pPr>
+        <w:numPr>
+          <w:ilvl w:val="0"/>
+          <w:numId w:val="27"/>
+        </w:numPr>
+        <w:ind w:left="1440"/>
+        <w:rPr>
+          <w:rFonts w:ascii="Cambria" w:hAnsi="Cambria"/>
+          <w:color w:val="BFBFBF" w:themeColor="background1" w:themeShade="BF"/>
+        </w:rPr>
+      </w:pPr>
+      <w:r>
+        <w:rPr>
+          <w:rFonts w:ascii="Cambria" w:hAnsi="Cambria"/>
+          <w:color w:val="BFBFBF" w:themeColor="background1" w:themeShade="BF"/>
+        </w:rPr>
+        <w:t>Weights</w:t>
+      </w:r>
+    </w:p>
+    <w:p>
+      <w:pPr>
+        <w:numPr>
+          <w:ilvl w:val="0"/>
+          <w:numId w:val="27"/>
+        </w:numPr>
+        <w:ind w:left="1440"/>
+        <w:rPr>
+          <w:rFonts w:ascii="Cambria" w:hAnsi="Cambria"/>
+          <w:color w:val="BFBFBF" w:themeColor="background1" w:themeShade="BF"/>
+        </w:rPr>
+      </w:pPr>
+      <w:r>
+        <w:rPr>
+          <w:rFonts w:ascii="Cambria" w:hAnsi="Cambria"/>
+          <w:color w:val="BFBFBF" w:themeColor="background1" w:themeShade="BF"/>
+        </w:rPr>
+        <w:t>Categories</w:t>
+      </w:r>
+    </w:p>
+    <w:p>
+      <w:pPr>
+        <w:numPr>
+          <w:ilvl w:val="0"/>
+          <w:numId w:val="27"/>
+        </w:numPr>
+        <w:ind w:left="1440"/>
+        <w:rPr>
+          <w:rFonts w:ascii="Cambria" w:hAnsi="Cambria"/>
+          <w:color w:val="BFBFBF" w:themeColor="background1" w:themeShade="BF"/>
+        </w:rPr>
+      </w:pPr>
+      <w:r>
+        <w:rPr>
+          <w:rFonts w:ascii="Cambria" w:hAnsi="Cambria"/>
+          <w:color w:val="BFBFBF" w:themeColor="background1" w:themeShade="BF"/>
+        </w:rPr>
+        <w:t>User’s location</w:t>
+      </w:r>
+    </w:p>
+    <w:p>
+      <w:pPr>
+        <w:numPr>
+          <w:ilvl w:val="0"/>
+          <w:numId w:val="27"/>
+        </w:numPr>
+        <w:ind w:left="1440"/>
+        <w:rPr>
+          <w:rFonts w:ascii="Cambria" w:hAnsi="Cambria"/>
+          <w:color w:val="BFBFBF" w:themeColor="background1" w:themeShade="BF"/>
+        </w:rPr>
+      </w:pPr>
+      <w:r>
+        <w:rPr>
+          <w:rFonts w:ascii="Cambria" w:hAnsi="Cambria"/>
+          <w:color w:val="BFBFBF" w:themeColor="background1" w:themeShade="BF"/>
+        </w:rPr>
+        <w:t>Filters</w:t>
+      </w:r>
+    </w:p>
+    <w:p>
+      <w:pPr>
+        <w:numPr>
+          <w:ilvl w:val="0"/>
+          <w:numId w:val="27"/>
+        </w:numPr>
+        <w:ind w:left="1440"/>
+        <w:rPr>
+          <w:rFonts w:ascii="Cambria" w:hAnsi="Cambria"/>
+          <w:color w:val="BFBFBF" w:themeColor="background1" w:themeShade="BF"/>
+        </w:rPr>
+      </w:pPr>
+      <w:r>
+        <w:rPr>
+          <w:rFonts w:ascii="Cambria" w:hAnsi="Cambria"/>
+          <w:color w:val="BFBFBF" w:themeColor="background1" w:themeShade="BF"/>
+        </w:rPr>
+        <w:t>Text search</w:t>
+      </w:r>
+    </w:p>
+    <w:p>
+      <w:pPr>
+        <w:ind w:left="720"/>
+        <w:rPr>
+          <w:rFonts w:ascii="Cambria" w:hAnsi="Cambria"/>
+          <w:color w:val="BFBFBF" w:themeColor="background1" w:themeShade="BF"/>
+        </w:rPr>
+      </w:pPr>
+      <w:r>
+        <w:rPr>
+          <w:rFonts w:ascii="Cambria" w:hAnsi="Cambria"/>
+          <w:color w:val="BFBFBF" w:themeColor="background1" w:themeShade="BF"/>
+        </w:rPr>
+        <w:t>Returns: List of results</w:t>
+      </w:r>
+    </w:p>
+    <w:p>
+      <w:pPr>
+        <w:rPr>
+          <w:rFonts w:ascii="Cambria" w:hAnsi="Cambria"/>
+          <w:color w:val="BFBFBF" w:themeColor="background1" w:themeShade="BF"/>
+        </w:rPr>
+      </w:pPr>
+    </w:p>
+    <w:p>
+      <w:pPr>
         <w:rPr>
           <w:rFonts w:ascii="Cambria" w:hAnsi="Cambria"/>
           <w:b/>
           <w:bCs/>
           <w:color w:val="BFBFBF" w:themeColor="background1" w:themeShade="BF"/>
         </w:rPr>
-        <w:t>Search businesses</w:t>
+      </w:pPr>
+      <w:r>
+        <w:rPr>
+          <w:rFonts w:ascii="Cambria" w:hAnsi="Cambria"/>
+          <w:b/>
+          <w:bCs/>
+          <w:color w:val="BFBFBF" w:themeColor="background1" w:themeShade="BF"/>
+        </w:rPr>
+        <w:t xml:space="preserve">ii. </w:t>
+      </w:r>
+      <w:r>
+        <w:rPr>
+          <w:rFonts w:ascii="Cambria" w:hAnsi="Cambria"/>
+          <w:b/>
+          <w:bCs/>
+          <w:color w:val="BFBFBF" w:themeColor="background1" w:themeShade="BF"/>
+        </w:rPr>
+        <w:t>Business</w:t>
       </w:r>
     </w:p>
     <w:p>
@@ -4841,7 +4759,7 @@
           <w:rFonts w:ascii="Cambria" w:hAnsi="Cambria"/>
           <w:color w:val="BFBFBF" w:themeColor="background1" w:themeShade="BF"/>
         </w:rPr>
-        <w:t>Endpoint: /businesses</w:t>
+        <w:t>Endpoint: /business</w:t>
       </w:r>
     </w:p>
     <w:p>
@@ -4864,7 +4782,7 @@
       <w:pPr>
         <w:numPr>
           <w:ilvl w:val="0"/>
-          <w:numId w:val="27"/>
+          <w:numId w:val="28"/>
         </w:numPr>
         <w:ind w:left="1440"/>
         <w:rPr>
@@ -4877,14 +4795,96 @@
           <w:rFonts w:ascii="Cambria" w:hAnsi="Cambria"/>
           <w:color w:val="BFBFBF" w:themeColor="background1" w:themeShade="BF"/>
         </w:rPr>
-        <w:t>Weights</w:t>
-      </w:r>
-    </w:p>
-    <w:p>
-      <w:pPr>
-        <w:numPr>
-          <w:ilvl w:val="0"/>
-          <w:numId w:val="27"/>
+        <w:t>Business ID</w:t>
+      </w:r>
+    </w:p>
+    <w:p>
+      <w:pPr>
+        <w:ind w:left="720"/>
+        <w:rPr>
+          <w:rFonts w:ascii="Cambria" w:hAnsi="Cambria"/>
+          <w:color w:val="BFBFBF" w:themeColor="background1" w:themeShade="BF"/>
+        </w:rPr>
+      </w:pPr>
+      <w:r>
+        <w:rPr>
+          <w:rFonts w:ascii="Cambria" w:hAnsi="Cambria"/>
+          <w:color w:val="BFBFBF" w:themeColor="background1" w:themeShade="BF"/>
+        </w:rPr>
+        <w:t>Returns: Details for specific business</w:t>
+      </w:r>
+    </w:p>
+    <w:p>
+      <w:pPr>
+        <w:rPr>
+          <w:rFonts w:ascii="Cambria" w:hAnsi="Cambria"/>
+          <w:color w:val="BFBFBF" w:themeColor="background1" w:themeShade="BF"/>
+        </w:rPr>
+      </w:pPr>
+    </w:p>
+    <w:p>
+      <w:pPr>
+        <w:rPr>
+          <w:rFonts w:ascii="Cambria" w:hAnsi="Cambria"/>
+          <w:color w:val="BFBFBF" w:themeColor="background1" w:themeShade="BF"/>
+        </w:rPr>
+      </w:pPr>
+      <w:r>
+        <w:rPr>
+          <w:rFonts w:ascii="Cambria" w:hAnsi="Cambria"/>
+          <w:b/>
+          <w:bCs/>
+          <w:color w:val="BFBFBF" w:themeColor="background1" w:themeShade="BF"/>
+        </w:rPr>
+        <w:t xml:space="preserve">iii. </w:t>
+      </w:r>
+      <w:r>
+        <w:rPr>
+          <w:rFonts w:ascii="Cambria" w:hAnsi="Cambria"/>
+          <w:b/>
+          <w:bCs/>
+          <w:color w:val="BFBFBF" w:themeColor="background1" w:themeShade="BF"/>
+        </w:rPr>
+        <w:t>Business Category</w:t>
+      </w:r>
+    </w:p>
+    <w:p>
+      <w:pPr>
+        <w:ind w:left="720"/>
+        <w:rPr>
+          <w:rFonts w:ascii="Cambria" w:hAnsi="Cambria"/>
+          <w:color w:val="BFBFBF" w:themeColor="background1" w:themeShade="BF"/>
+        </w:rPr>
+      </w:pPr>
+      <w:r>
+        <w:rPr>
+          <w:rFonts w:ascii="Cambria" w:hAnsi="Cambria"/>
+          <w:color w:val="BFBFBF" w:themeColor="background1" w:themeShade="BF"/>
+        </w:rPr>
+        <w:t>Endpoint : /business/category</w:t>
+      </w:r>
+    </w:p>
+    <w:p>
+      <w:pPr>
+        <w:ind w:left="720"/>
+        <w:rPr>
+          <w:rFonts w:ascii="Cambria" w:hAnsi="Cambria"/>
+          <w:color w:val="BFBFBF" w:themeColor="background1" w:themeShade="BF"/>
+        </w:rPr>
+      </w:pPr>
+      <w:r>
+        <w:rPr>
+          <w:rFonts w:ascii="Cambria" w:hAnsi="Cambria"/>
+          <w:color w:val="BFBFBF" w:themeColor="background1" w:themeShade="BF"/>
+        </w:rPr>
+        <w:t>Parameters:</w:t>
+      </w:r>
+    </w:p>
+    <w:p>
+      <w:pPr>
+        <w:numPr>
+          <w:ilvl w:val="0"/>
+          <w:numId w:val="29"/>
         </w:numPr>
         <w:ind w:left="1440"/>
         <w:rPr>
@@ -4897,14 +4897,98 @@
           <w:rFonts w:ascii="Cambria" w:hAnsi="Cambria"/>
           <w:color w:val="BFBFBF" w:themeColor="background1" w:themeShade="BF"/>
         </w:rPr>
-        <w:t>Categories</w:t>
-      </w:r>
-    </w:p>
-    <w:p>
-      <w:pPr>
-        <w:numPr>
-          <w:ilvl w:val="0"/>
-          <w:numId w:val="27"/>
+        <w:t>Category ID</w:t>
+      </w:r>
+    </w:p>
+    <w:p>
+      <w:pPr>
+        <w:ind w:left="720"/>
+        <w:rPr>
+          <w:rFonts w:ascii="Cambria" w:hAnsi="Cambria"/>
+          <w:color w:val="BFBFBF" w:themeColor="background1" w:themeShade="BF"/>
+        </w:rPr>
+      </w:pPr>
+      <w:r>
+        <w:rPr>
+          <w:rFonts w:ascii="Cambria" w:hAnsi="Cambria"/>
+          <w:color w:val="BFBFBF" w:themeColor="background1" w:themeShade="BF"/>
+        </w:rPr>
+        <w:t>Returns: Details for category in a business</w:t>
+      </w:r>
+    </w:p>
+    <w:p>
+      <w:pPr>
+        <w:rPr>
+          <w:rFonts w:ascii="Cambria" w:hAnsi="Cambria"/>
+          <w:color w:val="BFBFBF" w:themeColor="background1" w:themeShade="BF"/>
+        </w:rPr>
+      </w:pPr>
+    </w:p>
+    <w:p>
+      <w:pPr>
+        <w:rPr>
+          <w:rFonts w:ascii="Cambria" w:hAnsi="Cambria"/>
+          <w:b/>
+          <w:bCs/>
+          <w:color w:val="BFBFBF" w:themeColor="background1" w:themeShade="BF"/>
+        </w:rPr>
+      </w:pPr>
+      <w:r>
+        <w:rPr>
+          <w:rFonts w:ascii="Cambria" w:hAnsi="Cambria"/>
+          <w:b/>
+          <w:bCs/>
+          <w:color w:val="BFBFBF" w:themeColor="background1" w:themeShade="BF"/>
+        </w:rPr>
+        <w:t xml:space="preserve">iv. </w:t>
+      </w:r>
+      <w:r>
+        <w:rPr>
+          <w:rFonts w:ascii="Cambria" w:hAnsi="Cambria"/>
+          <w:b/>
+          <w:bCs/>
+          <w:color w:val="BFBFBF" w:themeColor="background1" w:themeShade="BF"/>
+        </w:rPr>
+        <w:t>Comment</w:t>
+      </w:r>
+    </w:p>
+    <w:p>
+      <w:pPr>
+        <w:ind w:left="720"/>
+        <w:rPr>
+          <w:rFonts w:ascii="Cambria" w:hAnsi="Cambria"/>
+          <w:color w:val="BFBFBF" w:themeColor="background1" w:themeShade="BF"/>
+        </w:rPr>
+      </w:pPr>
+      <w:r>
+        <w:rPr>
+          <w:rFonts w:ascii="Cambria" w:hAnsi="Cambria"/>
+          <w:color w:val="BFBFBF" w:themeColor="background1" w:themeShade="BF"/>
+        </w:rPr>
+        <w:t>Endpoint: /comment</w:t>
+      </w:r>
+    </w:p>
+    <w:p>
+      <w:pPr>
+        <w:ind w:left="720"/>
+        <w:rPr>
+          <w:rFonts w:ascii="Cambria" w:hAnsi="Cambria"/>
+          <w:color w:val="BFBFBF" w:themeColor="background1" w:themeShade="BF"/>
+        </w:rPr>
+      </w:pPr>
+      <w:r>
+        <w:rPr>
+          <w:rFonts w:ascii="Cambria" w:hAnsi="Cambria"/>
+          <w:color w:val="BFBFBF" w:themeColor="background1" w:themeShade="BF"/>
+        </w:rPr>
+        <w:t>Parameters:</w:t>
+      </w:r>
+    </w:p>
+    <w:p>
+      <w:pPr>
+        <w:numPr>
+          <w:ilvl w:val="0"/>
+          <w:numId w:val="30"/>
         </w:numPr>
         <w:ind w:left="1440"/>
         <w:rPr>
@@ -4917,47 +5001,7 @@
           <w:rFonts w:ascii="Cambria" w:hAnsi="Cambria"/>
           <w:color w:val="BFBFBF" w:themeColor="background1" w:themeShade="BF"/>
         </w:rPr>
-        <w:t>User’s location</w:t>
-      </w:r>
-    </w:p>
-    <w:p>
-      <w:pPr>
-        <w:numPr>
-          <w:ilvl w:val="0"/>
-          <w:numId w:val="27"/>
-        </w:numPr>
-        <w:ind w:left="1440"/>
-        <w:rPr>
-          <w:rFonts w:ascii="Cambria" w:hAnsi="Cambria"/>
-          <w:color w:val="BFBFBF" w:themeColor="background1" w:themeShade="BF"/>
-        </w:rPr>
-      </w:pPr>
-      <w:r>
-        <w:rPr>
-          <w:rFonts w:ascii="Cambria" w:hAnsi="Cambria"/>
-          <w:color w:val="BFBFBF" w:themeColor="background1" w:themeShade="BF"/>
-        </w:rPr>
-        <w:t>Filters</w:t>
-      </w:r>
-    </w:p>
-    <w:p>
-      <w:pPr>
-        <w:numPr>
-          <w:ilvl w:val="0"/>
-          <w:numId w:val="27"/>
-        </w:numPr>
-        <w:ind w:left="1440"/>
-        <w:rPr>
-          <w:rFonts w:ascii="Cambria" w:hAnsi="Cambria"/>
-          <w:color w:val="BFBFBF" w:themeColor="background1" w:themeShade="BF"/>
-        </w:rPr>
-      </w:pPr>
-      <w:r>
-        <w:rPr>
-          <w:rFonts w:ascii="Cambria" w:hAnsi="Cambria"/>
-          <w:color w:val="BFBFBF" w:themeColor="background1" w:themeShade="BF"/>
-        </w:rPr>
-        <w:t>Text search</w:t>
+        <w:t>ID or list of IDs</w:t>
       </w:r>
     </w:p>
     <w:p>
@@ -4973,7 +5017,7 @@
           <w:rFonts w:ascii="Cambria" w:hAnsi="Cambria"/>
           <w:color w:val="BFBFBF" w:themeColor="background1" w:themeShade="BF"/>
         </w:rPr>
-        <w:t>Returns: List of results</w:t>
+        <w:t>Returns: List of comments</w:t>
       </w:r>
     </w:p>
     <w:p>
@@ -5000,337 +5044,7 @@
           <w:bCs/>
           <w:color w:val="BFBFBF" w:themeColor="background1" w:themeShade="BF"/>
         </w:rPr>
-        <w:t xml:space="preserve">ii. </w:t>
-      </w:r>
-      <w:r>
-        <w:rPr>
-          <w:rFonts w:ascii="Cambria" w:hAnsi="Cambria"/>
-          <w:b/>
-          <w:bCs/>
-          <w:color w:val="BFBFBF" w:themeColor="background1" w:themeShade="BF"/>
-        </w:rPr>
-        <w:t>Business</w:t>
-      </w:r>
-    </w:p>
-    <w:p>
-      <w:pPr>
-        <w:ind w:left="720"/>
-        <w:rPr>
-          <w:rFonts w:ascii="Cambria" w:hAnsi="Cambria"/>
-          <w:color w:val="BFBFBF" w:themeColor="background1" w:themeShade="BF"/>
-        </w:rPr>
-      </w:pPr>
-      <w:r>
-        <w:rPr>
-          <w:rFonts w:ascii="Cambria" w:hAnsi="Cambria"/>
-          <w:color w:val="BFBFBF" w:themeColor="background1" w:themeShade="BF"/>
-        </w:rPr>
-        <w:t>Endpoint: /business</w:t>
-      </w:r>
-    </w:p>
-    <w:p>
-      <w:pPr>
-        <w:ind w:left="720"/>
-        <w:rPr>
-          <w:rFonts w:ascii="Cambria" w:hAnsi="Cambria"/>
-          <w:color w:val="BFBFBF" w:themeColor="background1" w:themeShade="BF"/>
-        </w:rPr>
-      </w:pPr>
-      <w:r>
-        <w:rPr>
-          <w:rFonts w:ascii="Cambria" w:hAnsi="Cambria"/>
-          <w:color w:val="BFBFBF" w:themeColor="background1" w:themeShade="BF"/>
-        </w:rPr>
-        <w:t>Parameters:</w:t>
-      </w:r>
-    </w:p>
-    <w:p>
-      <w:pPr>
-        <w:numPr>
-          <w:ilvl w:val="0"/>
-          <w:numId w:val="28"/>
-        </w:numPr>
-        <w:ind w:left="1440"/>
-        <w:rPr>
-          <w:rFonts w:ascii="Cambria" w:hAnsi="Cambria"/>
-          <w:color w:val="BFBFBF" w:themeColor="background1" w:themeShade="BF"/>
-        </w:rPr>
-      </w:pPr>
-      <w:r>
-        <w:rPr>
-          <w:rFonts w:ascii="Cambria" w:hAnsi="Cambria"/>
-          <w:color w:val="BFBFBF" w:themeColor="background1" w:themeShade="BF"/>
-        </w:rPr>
-        <w:t>Business ID</w:t>
-      </w:r>
-    </w:p>
-    <w:p>
-      <w:pPr>
-        <w:ind w:left="720"/>
-        <w:rPr>
-          <w:rFonts w:ascii="Cambria" w:hAnsi="Cambria"/>
-          <w:color w:val="BFBFBF" w:themeColor="background1" w:themeShade="BF"/>
-        </w:rPr>
-      </w:pPr>
-      <w:r>
-        <w:rPr>
-          <w:rFonts w:ascii="Cambria" w:hAnsi="Cambria"/>
-          <w:color w:val="BFBFBF" w:themeColor="background1" w:themeShade="BF"/>
-        </w:rPr>
-        <w:t>Returns: Details for specific business</w:t>
-      </w:r>
-    </w:p>
-    <w:p>
-      <w:pPr>
-        <w:rPr>
-          <w:rFonts w:ascii="Cambria" w:hAnsi="Cambria"/>
-          <w:color w:val="BFBFBF" w:themeColor="background1" w:themeShade="BF"/>
-        </w:rPr>
-      </w:pPr>
-    </w:p>
-    <w:p>
-      <w:pPr>
-        <w:rPr>
-          <w:rFonts w:ascii="Cambria" w:hAnsi="Cambria"/>
-          <w:color w:val="BFBFBF" w:themeColor="background1" w:themeShade="BF"/>
-        </w:rPr>
-      </w:pPr>
-      <w:r>
-        <w:rPr>
-          <w:rFonts w:ascii="Cambria" w:hAnsi="Cambria"/>
-          <w:b/>
-          <w:bCs/>
-          <w:color w:val="BFBFBF" w:themeColor="background1" w:themeShade="BF"/>
-        </w:rPr>
-        <w:t xml:space="preserve">iii. </w:t>
-      </w:r>
-      <w:r>
-        <w:rPr>
-          <w:rFonts w:ascii="Cambria" w:hAnsi="Cambria"/>
-          <w:b/>
-          <w:bCs/>
-          <w:color w:val="BFBFBF" w:themeColor="background1" w:themeShade="BF"/>
-        </w:rPr>
-        <w:t>Business Category</w:t>
-      </w:r>
-    </w:p>
-    <w:p>
-      <w:pPr>
-        <w:ind w:left="720"/>
-        <w:rPr>
-          <w:rFonts w:ascii="Cambria" w:hAnsi="Cambria"/>
-          <w:color w:val="BFBFBF" w:themeColor="background1" w:themeShade="BF"/>
-        </w:rPr>
-      </w:pPr>
-      <w:proofErr w:type="gramStart"/>
-      <w:r>
-        <w:rPr>
-          <w:rFonts w:ascii="Cambria" w:hAnsi="Cambria"/>
-          <w:color w:val="BFBFBF" w:themeColor="background1" w:themeShade="BF"/>
-        </w:rPr>
-        <w:t>Endpoint :</w:t>
-      </w:r>
-      <w:proofErr w:type="gramEnd"/>
-      <w:r>
-        <w:rPr>
-          <w:rFonts w:ascii="Cambria" w:hAnsi="Cambria"/>
-          <w:color w:val="BFBFBF" w:themeColor="background1" w:themeShade="BF"/>
-        </w:rPr>
-        <w:t xml:space="preserve"> /business/category</w:t>
-      </w:r>
-    </w:p>
-    <w:p>
-      <w:pPr>
-        <w:ind w:left="720"/>
-        <w:rPr>
-          <w:rFonts w:ascii="Cambria" w:hAnsi="Cambria"/>
-          <w:color w:val="BFBFBF" w:themeColor="background1" w:themeShade="BF"/>
-        </w:rPr>
-      </w:pPr>
-      <w:r>
-        <w:rPr>
-          <w:rFonts w:ascii="Cambria" w:hAnsi="Cambria"/>
-          <w:color w:val="BFBFBF" w:themeColor="background1" w:themeShade="BF"/>
-        </w:rPr>
-        <w:t>Parameters:</w:t>
-      </w:r>
-    </w:p>
-    <w:p>
-      <w:pPr>
-        <w:numPr>
-          <w:ilvl w:val="0"/>
-          <w:numId w:val="29"/>
-        </w:numPr>
-        <w:ind w:left="1440"/>
-        <w:rPr>
-          <w:rFonts w:ascii="Cambria" w:hAnsi="Cambria"/>
-          <w:color w:val="BFBFBF" w:themeColor="background1" w:themeShade="BF"/>
-        </w:rPr>
-      </w:pPr>
-      <w:r>
-        <w:rPr>
-          <w:rFonts w:ascii="Cambria" w:hAnsi="Cambria"/>
-          <w:color w:val="BFBFBF" w:themeColor="background1" w:themeShade="BF"/>
-        </w:rPr>
-        <w:t>Category ID</w:t>
-      </w:r>
-    </w:p>
-    <w:p>
-      <w:pPr>
-        <w:ind w:left="720"/>
-        <w:rPr>
-          <w:rFonts w:ascii="Cambria" w:hAnsi="Cambria"/>
-          <w:color w:val="BFBFBF" w:themeColor="background1" w:themeShade="BF"/>
-        </w:rPr>
-      </w:pPr>
-      <w:r>
-        <w:rPr>
-          <w:rFonts w:ascii="Cambria" w:hAnsi="Cambria"/>
-          <w:color w:val="BFBFBF" w:themeColor="background1" w:themeShade="BF"/>
-        </w:rPr>
-        <w:t>Returns: Details for category in a business</w:t>
-      </w:r>
-    </w:p>
-    <w:p>
-      <w:pPr>
-        <w:rPr>
-          <w:rFonts w:ascii="Cambria" w:hAnsi="Cambria"/>
-          <w:color w:val="BFBFBF" w:themeColor="background1" w:themeShade="BF"/>
-        </w:rPr>
-      </w:pPr>
-    </w:p>
-    <w:p>
-      <w:pPr>
-        <w:rPr>
-          <w:rFonts w:ascii="Cambria" w:hAnsi="Cambria"/>
-          <w:b/>
-          <w:bCs/>
-          <w:color w:val="BFBFBF" w:themeColor="background1" w:themeShade="BF"/>
-        </w:rPr>
-      </w:pPr>
-      <w:r>
-        <w:rPr>
-          <w:rFonts w:ascii="Cambria" w:hAnsi="Cambria"/>
-          <w:b/>
-          <w:bCs/>
-          <w:color w:val="BFBFBF" w:themeColor="background1" w:themeShade="BF"/>
-        </w:rPr>
-        <w:t xml:space="preserve">iv. </w:t>
-      </w:r>
-      <w:r>
-        <w:rPr>
-          <w:rFonts w:ascii="Cambria" w:hAnsi="Cambria"/>
-          <w:b/>
-          <w:bCs/>
-          <w:color w:val="BFBFBF" w:themeColor="background1" w:themeShade="BF"/>
-        </w:rPr>
-        <w:t>Comment</w:t>
-      </w:r>
-    </w:p>
-    <w:p>
-      <w:pPr>
-        <w:ind w:left="720"/>
-        <w:rPr>
-          <w:rFonts w:ascii="Cambria" w:hAnsi="Cambria"/>
-          <w:color w:val="BFBFBF" w:themeColor="background1" w:themeShade="BF"/>
-        </w:rPr>
-      </w:pPr>
-      <w:r>
-        <w:rPr>
-          <w:rFonts w:ascii="Cambria" w:hAnsi="Cambria"/>
-          <w:color w:val="BFBFBF" w:themeColor="background1" w:themeShade="BF"/>
-        </w:rPr>
-        <w:t>Endpoint: /comment</w:t>
-      </w:r>
-    </w:p>
-    <w:p>
-      <w:pPr>
-        <w:ind w:left="720"/>
-        <w:rPr>
-          <w:rFonts w:ascii="Cambria" w:hAnsi="Cambria"/>
-          <w:color w:val="BFBFBF" w:themeColor="background1" w:themeShade="BF"/>
-        </w:rPr>
-      </w:pPr>
-      <w:r>
-        <w:rPr>
-          <w:rFonts w:ascii="Cambria" w:hAnsi="Cambria"/>
-          <w:color w:val="BFBFBF" w:themeColor="background1" w:themeShade="BF"/>
-        </w:rPr>
-        <w:t>Parameters:</w:t>
-      </w:r>
-    </w:p>
-    <w:p>
-      <w:pPr>
-        <w:numPr>
-          <w:ilvl w:val="0"/>
-          <w:numId w:val="30"/>
-        </w:numPr>
-        <w:ind w:left="1440"/>
-        <w:rPr>
-          <w:rFonts w:ascii="Cambria" w:hAnsi="Cambria"/>
-          <w:color w:val="BFBFBF" w:themeColor="background1" w:themeShade="BF"/>
-        </w:rPr>
-      </w:pPr>
-      <w:r>
-        <w:rPr>
-          <w:rFonts w:ascii="Cambria" w:hAnsi="Cambria"/>
-          <w:color w:val="BFBFBF" w:themeColor="background1" w:themeShade="BF"/>
-        </w:rPr>
-        <w:t>ID or list of IDs</w:t>
-      </w:r>
-    </w:p>
-    <w:p>
-      <w:pPr>
-        <w:ind w:left="720"/>
-        <w:rPr>
-          <w:rFonts w:ascii="Cambria" w:hAnsi="Cambria"/>
-          <w:color w:val="BFBFBF" w:themeColor="background1" w:themeShade="BF"/>
-        </w:rPr>
-      </w:pPr>
-      <w:r>
-        <w:rPr>
-          <w:rFonts w:ascii="Cambria" w:hAnsi="Cambria"/>
-          <w:color w:val="BFBFBF" w:themeColor="background1" w:themeShade="BF"/>
-        </w:rPr>
-        <w:t>Returns: List of comments</w:t>
-      </w:r>
-    </w:p>
-    <w:p>
-      <w:pPr>
-        <w:rPr>
-          <w:rFonts w:ascii="Cambria" w:hAnsi="Cambria"/>
-          <w:color w:val="BFBFBF" w:themeColor="background1" w:themeShade="BF"/>
-        </w:rPr>
-      </w:pPr>
-    </w:p>
-    <w:p>
-      <w:pPr>
-        <w:rPr>
-          <w:rFonts w:ascii="Cambria" w:hAnsi="Cambria"/>
-          <w:b/>
-          <w:bCs/>
-          <w:color w:val="BFBFBF" w:themeColor="background1" w:themeShade="BF"/>
-        </w:rPr>
-      </w:pPr>
-      <w:proofErr w:type="gramStart"/>
-      <w:r>
-        <w:rPr>
-          <w:rFonts w:ascii="Cambria" w:hAnsi="Cambria"/>
-          <w:b/>
-          <w:bCs/>
-          <w:color w:val="BFBFBF" w:themeColor="background1" w:themeShade="BF"/>
-        </w:rPr>
-        <w:t>v</w:t>
-      </w:r>
-      <w:proofErr w:type="gramEnd"/>
-      <w:r>
-        <w:rPr>
-          <w:rFonts w:ascii="Cambria" w:hAnsi="Cambria"/>
-          <w:b/>
-          <w:bCs/>
-          <w:color w:val="BFBFBF" w:themeColor="background1" w:themeShade="BF"/>
-        </w:rPr>
-        <w:t xml:space="preserve"> . </w:t>
+        <w:t xml:space="preserve">v . </w:t>
       </w:r>
       <w:r>
         <w:rPr>
@@ -6242,19 +5956,11 @@
           <w:rFonts w:ascii="Cambria" w:hAnsi="Cambria"/>
         </w:rPr>
       </w:pPr>
-      <w:proofErr w:type="gramStart"/>
-      <w:r>
-        <w:rPr>
-          <w:rFonts w:ascii="Cambria" w:hAnsi="Cambria"/>
-        </w:rPr>
-        <w:t>Allows</w:t>
-      </w:r>
-      <w:proofErr w:type="gramEnd"/>
-      <w:r>
-        <w:rPr>
-          <w:rFonts w:ascii="Cambria" w:hAnsi="Cambria"/>
-        </w:rPr>
-        <w:t xml:space="preserve"> you to “check-in”, leave tips, etc.</w:t>
+      <w:r>
+        <w:rPr>
+          <w:rFonts w:ascii="Cambria" w:hAnsi="Cambria"/>
+        </w:rPr>
+        <w:t>Allows you to “check-in”, leave tips, etc.</w:t>
       </w:r>
     </w:p>
     <w:p>
@@ -6304,14 +6010,12 @@
           <w:rFonts w:ascii="Cambria" w:hAnsi="Cambria"/>
         </w:rPr>
       </w:pPr>
-      <w:proofErr w:type="spellStart"/>
       <w:r>
         <w:rPr>
           <w:rFonts w:ascii="Cambria" w:hAnsi="Cambria"/>
         </w:rPr>
         <w:t>AroundMe</w:t>
       </w:r>
-      <w:proofErr w:type="spellEnd"/>
     </w:p>
     <w:p>
       <w:pPr>
@@ -6388,14 +6092,12 @@
           <w:rFonts w:ascii="Cambria" w:hAnsi="Cambria"/>
         </w:rPr>
       </w:pPr>
-      <w:proofErr w:type="spellStart"/>
       <w:r>
         <w:rPr>
           <w:rFonts w:ascii="Cambria" w:hAnsi="Cambria"/>
         </w:rPr>
         <w:t>Groupon</w:t>
       </w:r>
-      <w:proofErr w:type="spellEnd"/>
     </w:p>
     <w:p>
       <w:pPr>
@@ -6408,14 +6110,12 @@
           <w:rFonts w:ascii="Cambria" w:hAnsi="Cambria"/>
         </w:rPr>
       </w:pPr>
-      <w:proofErr w:type="spellStart"/>
       <w:r>
         <w:rPr>
           <w:rFonts w:ascii="Cambria" w:hAnsi="Cambria"/>
         </w:rPr>
         <w:t>Promoverse</w:t>
       </w:r>
-      <w:proofErr w:type="spellEnd"/>
     </w:p>
     <w:p>
       <w:pPr>
@@ -6474,19 +6174,11 @@
           <w:rFonts w:ascii="Cambria" w:hAnsi="Cambria"/>
         </w:rPr>
       </w:pPr>
-      <w:proofErr w:type="spellStart"/>
-      <w:r>
-        <w:rPr>
-          <w:rFonts w:ascii="Cambria" w:hAnsi="Cambria"/>
-        </w:rPr>
-        <w:t>LevelUp</w:t>
-      </w:r>
-      <w:proofErr w:type="spellEnd"/>
-      <w:r>
-        <w:rPr>
-          <w:rFonts w:ascii="Cambria" w:hAnsi="Cambria"/>
-        </w:rPr>
-        <w:t xml:space="preserve"> Payment System</w:t>
+      <w:r>
+        <w:rPr>
+          <w:rFonts w:ascii="Cambria" w:hAnsi="Cambria"/>
+        </w:rPr>
+        <w:t>LevelUp Payment System</w:t>
       </w:r>
     </w:p>
     <w:p>
@@ -6500,14 +6192,12 @@
           <w:rFonts w:ascii="Cambria" w:hAnsi="Cambria"/>
         </w:rPr>
       </w:pPr>
-      <w:proofErr w:type="spellStart"/>
       <w:r>
         <w:rPr>
           <w:rFonts w:ascii="Cambria" w:hAnsi="Cambria"/>
         </w:rPr>
         <w:t>Stampt</w:t>
       </w:r>
-      <w:proofErr w:type="spellEnd"/>
     </w:p>
     <w:p>
       <w:pPr>
@@ -6579,19 +6269,424 @@
           <w:sz w:val="28"/>
           <w:szCs w:val="28"/>
         </w:rPr>
-        <w:t xml:space="preserve">4. </w:t>
-      </w:r>
-      <w:proofErr w:type="spellStart"/>
-      <w:r>
+        <w:t>4. Checkin Capabilities</w:t>
+      </w:r>
+    </w:p>
+    <w:p>
+      <w:pPr>
+        <w:pStyle w:val="ListParagraph"/>
+        <w:numPr>
+          <w:ilvl w:val="0"/>
+          <w:numId w:val="41"/>
+        </w:numPr>
+        <w:rPr>
+          <w:rFonts w:ascii="Cambria" w:hAnsi="Cambria"/>
+        </w:rPr>
+      </w:pPr>
+      <w:r>
+        <w:rPr>
+          <w:rFonts w:ascii="Cambria" w:hAnsi="Cambria"/>
+        </w:rPr>
+        <w:t>SCVGNR</w:t>
+      </w:r>
+      <w:r>
+        <w:rPr>
+          <w:rFonts w:ascii="Cambria" w:hAnsi="Cambria"/>
+        </w:rPr>
+        <w:t xml:space="preserve"> (Scavenger)</w:t>
+      </w:r>
+    </w:p>
+    <w:p>
+      <w:pPr>
+        <w:pStyle w:val="ListParagraph"/>
+        <w:numPr>
+          <w:ilvl w:val="1"/>
+          <w:numId w:val="41"/>
+        </w:numPr>
+        <w:rPr>
+          <w:rFonts w:ascii="Cambria" w:hAnsi="Cambria"/>
+        </w:rPr>
+      </w:pPr>
+      <w:r>
+        <w:rPr>
+          <w:rFonts w:ascii="Cambria" w:hAnsi="Cambria"/>
+        </w:rPr>
+        <w:t xml:space="preserve">Allows you to setup “Things” your </w:t>
+      </w:r>
+      <w:r>
+        <w:rPr>
+          <w:rFonts w:ascii="Cambria" w:hAnsi="Cambria"/>
+        </w:rPr>
+        <w:t>friends can do</w:t>
+      </w:r>
+    </w:p>
+    <w:p>
+      <w:pPr>
+        <w:pStyle w:val="ListParagraph"/>
+        <w:numPr>
+          <w:ilvl w:val="0"/>
+          <w:numId w:val="41"/>
+        </w:numPr>
+        <w:rPr>
+          <w:rFonts w:ascii="Cambria" w:hAnsi="Cambria"/>
+        </w:rPr>
+      </w:pPr>
+      <w:r>
+        <w:rPr>
+          <w:rFonts w:ascii="Cambria" w:hAnsi="Cambria"/>
+        </w:rPr>
+        <w:t>Foursquare</w:t>
+      </w:r>
+    </w:p>
+    <w:p>
+      <w:pPr>
+        <w:pStyle w:val="ListParagraph"/>
+        <w:numPr>
+          <w:ilvl w:val="0"/>
+          <w:numId w:val="41"/>
+        </w:numPr>
+        <w:rPr>
+          <w:rFonts w:ascii="Cambria" w:hAnsi="Cambria"/>
+        </w:rPr>
+      </w:pPr>
+    </w:p>
+    <w:p>
+      <w:pPr>
+        <w:rPr>
+          <w:rFonts w:ascii="Cambria" w:hAnsi="Cambria"/>
+        </w:rPr>
+      </w:pPr>
+      <w:r>
+        <w:rPr>
+          <w:rFonts w:ascii="Cambria" w:hAnsi="Cambria"/>
+        </w:rPr>
+        <w:tab/>
+      </w:r>
+      <w:r>
+        <w:rPr>
+          <w:rFonts w:ascii="Cambria" w:hAnsi="Cambria"/>
+        </w:rPr>
+        <w:t xml:space="preserve"> </w:t>
+      </w:r>
+    </w:p>
+    <w:p>
+      <w:pPr>
+        <w:rPr>
+          <w:b/>
+        </w:rPr>
+      </w:pPr>
+    </w:p>
+    <w:p>
+      <w:pPr>
+        <w:rPr>
+          <w:b/>
+          <w:sz w:val="48"/>
+          <w:szCs w:val="48"/>
+        </w:rPr>
+      </w:pPr>
+      <w:r>
+        <w:rPr>
+          <w:b/>
+          <w:sz w:val="48"/>
+          <w:szCs w:val="48"/>
+        </w:rPr>
+        <w:t>G</w:t>
+      </w:r>
+      <w:r>
+        <w:rPr>
+          <w:b/>
+          <w:sz w:val="48"/>
+          <w:szCs w:val="48"/>
+        </w:rPr>
+        <w:t xml:space="preserve">. </w:t>
+      </w:r>
+      <w:r>
+        <w:rPr>
+          <w:b/>
+          <w:sz w:val="48"/>
+          <w:szCs w:val="48"/>
+        </w:rPr>
+        <w:t>Meetings</w:t>
+      </w:r>
+    </w:p>
+    <w:p>
+      <w:pPr>
+        <w:rPr>
+          <w:b/>
+          <w:sz w:val="36"/>
+          <w:szCs w:val="36"/>
+        </w:rPr>
+      </w:pPr>
+      <w:r>
+        <w:rPr>
+          <w:b/>
+          <w:sz w:val="36"/>
+          <w:szCs w:val="36"/>
+        </w:rPr>
+        <w:t xml:space="preserve">1. </w:t>
+      </w:r>
+      <w:r>
+        <w:rPr>
+          <w:b/>
+          <w:sz w:val="36"/>
+          <w:szCs w:val="36"/>
+        </w:rPr>
+        <w:t>7/23/2012</w:t>
+      </w:r>
+    </w:p>
+    <w:p>
+      <w:pPr>
+        <w:pStyle w:val="ListParagraph"/>
+        <w:numPr>
+          <w:ilvl w:val="0"/>
+          <w:numId w:val="1"/>
+        </w:numPr>
+      </w:pPr>
+      <w:r>
+        <w:t>Development of the manual is key. Do not slack on it</w:t>
+      </w:r>
+    </w:p>
+    <w:p>
+      <w:pPr>
+        <w:pStyle w:val="ListParagraph"/>
+        <w:numPr>
+          <w:ilvl w:val="0"/>
+          <w:numId w:val="1"/>
+        </w:numPr>
+      </w:pPr>
+      <w:r>
+        <w:t>Need to have a functional version of the app for VC meetings, even if th</w:t>
+      </w:r>
+      <w:r>
+        <w:t>ere are only a couple of busine</w:t>
+      </w:r>
+      <w:r>
+        <w:t>sses</w:t>
+      </w:r>
+    </w:p>
+    <w:p>
+      <w:pPr>
+        <w:pStyle w:val="ListParagraph"/>
+        <w:numPr>
+          <w:ilvl w:val="0"/>
+          <w:numId w:val="1"/>
+        </w:numPr>
+      </w:pPr>
+      <w:r>
+        <w:t>What are the default values?</w:t>
+      </w:r>
+    </w:p>
+    <w:p>
+      <w:pPr>
+        <w:pStyle w:val="ListParagraph"/>
+        <w:numPr>
+          <w:ilvl w:val="1"/>
+          <w:numId w:val="1"/>
+        </w:numPr>
+      </w:pPr>
+      <w:r>
+        <w:t>Default search for listings? Default map location? Default preferences for users?</w:t>
+      </w:r>
+    </w:p>
+    <w:p>
+      <w:pPr>
+        <w:pStyle w:val="ListParagraph"/>
+        <w:numPr>
+          <w:ilvl w:val="0"/>
+          <w:numId w:val="1"/>
+        </w:numPr>
+      </w:pPr>
+      <w:r>
+        <w:t xml:space="preserve">Non-logged in users on </w:t>
+      </w:r>
+      <w:r>
+        <w:t>iPhone</w:t>
+      </w:r>
+      <w:r>
+        <w:t xml:space="preserve"> OK.</w:t>
+      </w:r>
+    </w:p>
+    <w:p>
+      <w:pPr>
+        <w:pStyle w:val="ListParagraph"/>
+        <w:numPr>
+          <w:ilvl w:val="1"/>
+          <w:numId w:val="1"/>
+        </w:numPr>
+      </w:pPr>
+      <w:r>
+        <w:t>Only ‘earn’ required additional user information</w:t>
+      </w:r>
+    </w:p>
+    <w:p>
+      <w:pPr>
+        <w:pStyle w:val="ListParagraph"/>
+        <w:numPr>
+          <w:ilvl w:val="0"/>
+          <w:numId w:val="1"/>
+        </w:numPr>
+      </w:pPr>
+      <w:r>
+        <w:t>Higher levels of categorization for the future</w:t>
+      </w:r>
+    </w:p>
+    <w:p>
+      <w:pPr>
+        <w:pStyle w:val="ListParagraph"/>
+        <w:numPr>
+          <w:ilvl w:val="1"/>
+          <w:numId w:val="1"/>
+        </w:numPr>
+      </w:pPr>
+      <w:r>
+        <w:t>Amusement parks</w:t>
+      </w:r>
+    </w:p>
+    <w:p>
+      <w:pPr>
+        <w:pStyle w:val="ListParagraph"/>
+        <w:numPr>
+          <w:ilvl w:val="1"/>
+          <w:numId w:val="1"/>
+        </w:numPr>
+      </w:pPr>
+      <w:r>
+        <w:t>Salons?</w:t>
+      </w:r>
+    </w:p>
+    <w:p>
+      <w:pPr>
+        <w:pStyle w:val="ListParagraph"/>
+        <w:numPr>
+          <w:ilvl w:val="1"/>
+          <w:numId w:val="1"/>
+        </w:numPr>
+      </w:pPr>
+      <w:r>
+        <w:t>Etc.</w:t>
+      </w:r>
+    </w:p>
+    <w:p>
+      <w:pPr>
+        <w:pStyle w:val="ListParagraph"/>
+        <w:numPr>
+          <w:ilvl w:val="0"/>
+          <w:numId w:val="1"/>
+        </w:numPr>
+      </w:pPr>
+      <w:r>
+        <w:t xml:space="preserve">Reputation of a business? </w:t>
+      </w:r>
+    </w:p>
+    <w:p>
+      <w:pPr>
+        <w:pStyle w:val="ListParagraph"/>
+        <w:numPr>
+          <w:ilvl w:val="1"/>
+          <w:numId w:val="1"/>
+        </w:numPr>
+      </w:pPr>
+      <w:r>
+        <w:t>Is it a tourist location?</w:t>
+      </w:r>
+    </w:p>
+    <w:p>
+      <w:pPr>
+        <w:pStyle w:val="ListParagraph"/>
+        <w:numPr>
+          <w:ilvl w:val="0"/>
+          <w:numId w:val="1"/>
+        </w:numPr>
+      </w:pPr>
+      <w:r>
+        <w:t xml:space="preserve">References to other </w:t>
+      </w:r>
+      <w:r>
+        <w:t>establishments</w:t>
+      </w:r>
+      <w:r>
+        <w:t xml:space="preserve"> should be OK</w:t>
+      </w:r>
+    </w:p>
+    <w:p>
+      <w:pPr>
+        <w:pStyle w:val="ListParagraph"/>
+        <w:numPr>
+          <w:ilvl w:val="1"/>
+          <w:numId w:val="1"/>
+        </w:numPr>
+      </w:pPr>
+      <w:r>
+        <w:t xml:space="preserve">Refer to Small World when talking about “Local” in </w:t>
+      </w:r>
+      <w:r>
+        <w:t>Starbucks</w:t>
+      </w:r>
+    </w:p>
+    <w:p>
+      <w:pPr>
+        <w:pStyle w:val="ListParagraph"/>
+        <w:numPr>
+          <w:ilvl w:val="0"/>
+          <w:numId w:val="1"/>
+        </w:numPr>
+      </w:pPr>
+      <w:r>
+        <w:t>What happens when you open the App?</w:t>
+      </w:r>
+    </w:p>
+    <w:p>
+      <w:pPr>
+        <w:pStyle w:val="ListParagraph"/>
+        <w:numPr>
+          <w:ilvl w:val="0"/>
+          <w:numId w:val="1"/>
+        </w:numPr>
+      </w:pPr>
+    </w:p>
+    <w:p/>
+    <w:p>
+      <w:pPr>
+        <w:rPr>
+          <w:b/>
+          <w:sz w:val="48"/>
+          <w:szCs w:val="48"/>
+        </w:rPr>
+      </w:pPr>
+      <w:r>
+        <w:rPr>
+          <w:b/>
+          <w:sz w:val="48"/>
+          <w:szCs w:val="48"/>
+        </w:rPr>
+        <w:t>H</w:t>
+      </w:r>
+      <w:r>
+        <w:rPr>
+          <w:b/>
+          <w:sz w:val="48"/>
+          <w:szCs w:val="48"/>
+        </w:rPr>
+        <w:t xml:space="preserve">. </w:t>
+      </w:r>
+      <w:r>
+        <w:rPr>
+          <w:b/>
+          <w:sz w:val="48"/>
+          <w:szCs w:val="48"/>
+        </w:rPr>
+        <w:t>Development Notes</w:t>
+      </w:r>
+    </w:p>
+    <w:p>
+      <w:pPr>
         <w:rPr>
           <w:rFonts w:ascii="Cambria" w:hAnsi="Cambria"/>
           <w:b/>
           <w:sz w:val="28"/>
           <w:szCs w:val="28"/>
         </w:rPr>
-        <w:t>Checkin</w:t>
-      </w:r>
-      <w:proofErr w:type="spellEnd"/>
+      </w:pPr>
       <w:r>
         <w:rPr>
           <w:rFonts w:ascii="Cambria" w:hAnsi="Cambria"/>
@@ -6599,169 +6694,92 @@
           <w:sz w:val="28"/>
           <w:szCs w:val="28"/>
         </w:rPr>
-        <w:t xml:space="preserve"> Capabilities</w:t>
-      </w:r>
-    </w:p>
-    <w:p>
-      <w:pPr>
-        <w:pStyle w:val="ListParagraph"/>
-        <w:numPr>
-          <w:ilvl w:val="0"/>
-          <w:numId w:val="41"/>
-        </w:numPr>
-        <w:rPr>
-          <w:rFonts w:ascii="Cambria" w:hAnsi="Cambria"/>
-        </w:rPr>
-      </w:pPr>
-      <w:r>
-        <w:rPr>
-          <w:rFonts w:ascii="Cambria" w:hAnsi="Cambria"/>
-        </w:rPr>
-        <w:t>SCVGNR</w:t>
-      </w:r>
-      <w:r>
-        <w:rPr>
-          <w:rFonts w:ascii="Cambria" w:hAnsi="Cambria"/>
-        </w:rPr>
-        <w:t xml:space="preserve"> (Scavenger)</w:t>
-      </w:r>
-    </w:p>
-    <w:p>
-      <w:pPr>
-        <w:pStyle w:val="ListParagraph"/>
-        <w:numPr>
-          <w:ilvl w:val="1"/>
-          <w:numId w:val="41"/>
-        </w:numPr>
-        <w:rPr>
-          <w:rFonts w:ascii="Cambria" w:hAnsi="Cambria"/>
-        </w:rPr>
-      </w:pPr>
-      <w:r>
-        <w:rPr>
-          <w:rFonts w:ascii="Cambria" w:hAnsi="Cambria"/>
-        </w:rPr>
-        <w:t xml:space="preserve">Allows you to setup “Things” your </w:t>
-      </w:r>
-      <w:r>
-        <w:rPr>
-          <w:rFonts w:ascii="Cambria" w:hAnsi="Cambria"/>
-        </w:rPr>
-        <w:t>friends can do</w:t>
-      </w:r>
-    </w:p>
-    <w:p>
-      <w:pPr>
-        <w:pStyle w:val="ListParagraph"/>
-        <w:numPr>
-          <w:ilvl w:val="0"/>
-          <w:numId w:val="41"/>
-        </w:numPr>
-        <w:rPr>
-          <w:rFonts w:ascii="Cambria" w:hAnsi="Cambria"/>
-        </w:rPr>
-      </w:pPr>
-      <w:r>
-        <w:rPr>
-          <w:rFonts w:ascii="Cambria" w:hAnsi="Cambria"/>
-        </w:rPr>
-        <w:t>Foursquare</w:t>
-      </w:r>
-    </w:p>
-    <w:p>
-      <w:pPr>
-        <w:pStyle w:val="ListParagraph"/>
-        <w:numPr>
-          <w:ilvl w:val="0"/>
-          <w:numId w:val="41"/>
-        </w:numPr>
-        <w:rPr>
-          <w:rFonts w:ascii="Cambria" w:hAnsi="Cambria"/>
-        </w:rPr>
-      </w:pPr>
-    </w:p>
-    <w:p>
-      <w:pPr>
-        <w:rPr>
-          <w:rFonts w:ascii="Cambria" w:hAnsi="Cambria"/>
-        </w:rPr>
-      </w:pPr>
-      <w:r>
-        <w:rPr>
-          <w:rFonts w:ascii="Cambria" w:hAnsi="Cambria"/>
-        </w:rPr>
-        <w:tab/>
-      </w:r>
-      <w:r>
-        <w:rPr>
-          <w:rFonts w:ascii="Cambria" w:hAnsi="Cambria"/>
+        <w:t>1</w:t>
+      </w:r>
+      <w:r>
+        <w:rPr>
+          <w:rFonts w:ascii="Cambria" w:hAnsi="Cambria"/>
+          <w:b/>
+          <w:sz w:val="28"/>
+          <w:szCs w:val="28"/>
+        </w:rPr>
+        <w:t xml:space="preserve">. </w:t>
+      </w:r>
+      <w:r>
+        <w:rPr>
+          <w:rFonts w:ascii="Cambria" w:hAnsi="Cambria"/>
+          <w:b/>
+          <w:sz w:val="28"/>
+          <w:szCs w:val="28"/>
+        </w:rPr>
+        <w:t>TLS</w:t>
+      </w:r>
+      <w:r>
+        <w:rPr>
+          <w:rFonts w:ascii="Cambria" w:hAnsi="Cambria"/>
+          <w:b/>
+          <w:sz w:val="28"/>
+          <w:szCs w:val="28"/>
         </w:rPr>
         <w:t xml:space="preserve"> </w:t>
       </w:r>
     </w:p>
     <w:p>
       <w:pPr>
-        <w:rPr>
-          <w:b/>
-        </w:rPr>
-      </w:pPr>
-    </w:p>
-    <w:p>
-      <w:pPr>
-        <w:rPr>
-          <w:b/>
-          <w:sz w:val="48"/>
-          <w:szCs w:val="48"/>
-        </w:rPr>
-      </w:pPr>
-      <w:r>
-        <w:rPr>
-          <w:b/>
-          <w:sz w:val="48"/>
-          <w:szCs w:val="48"/>
-        </w:rPr>
-        <w:t>G</w:t>
-      </w:r>
-      <w:r>
-        <w:rPr>
-          <w:b/>
-          <w:sz w:val="48"/>
-          <w:szCs w:val="48"/>
+        <w:pStyle w:val="ListParagraph"/>
+        <w:numPr>
+          <w:ilvl w:val="0"/>
+          <w:numId w:val="1"/>
+        </w:numPr>
+      </w:pPr>
+      <w:r>
+        <w:t xml:space="preserve">Use of TLS would be nice, and </w:t>
+      </w:r>
+      <w:r>
+        <w:t>allsortz.com is currently ready t</w:t>
+      </w:r>
+      <w:r>
+        <w:t>o use  a certificate, but the price is somewhat steep</w:t>
+      </w:r>
+      <w:r>
+        <w:t>. See /ssl/setup.txt for information on how to setup SSL certificates</w:t>
+      </w:r>
+    </w:p>
+    <w:p>
+      <w:pPr>
+        <w:rPr>
+          <w:rFonts w:ascii="Cambria" w:hAnsi="Cambria"/>
+          <w:b/>
+          <w:sz w:val="28"/>
+          <w:szCs w:val="28"/>
+        </w:rPr>
+      </w:pPr>
+      <w:r>
+        <w:rPr>
+          <w:rFonts w:ascii="Cambria" w:hAnsi="Cambria"/>
+          <w:b/>
+          <w:sz w:val="28"/>
+          <w:szCs w:val="28"/>
+        </w:rPr>
+        <w:t>2</w:t>
+      </w:r>
+      <w:r>
+        <w:rPr>
+          <w:rFonts w:ascii="Cambria" w:hAnsi="Cambria"/>
+          <w:b/>
+          <w:sz w:val="28"/>
+          <w:szCs w:val="28"/>
         </w:rPr>
         <w:t xml:space="preserve">. </w:t>
       </w:r>
       <w:r>
         <w:rPr>
-          <w:b/>
-          <w:sz w:val="48"/>
-          <w:szCs w:val="48"/>
-        </w:rPr>
-        <w:t>Meetings</w:t>
-      </w:r>
-    </w:p>
-    <w:p>
-      <w:pPr>
-        <w:rPr>
-          <w:b/>
-          <w:sz w:val="36"/>
-          <w:szCs w:val="36"/>
-        </w:rPr>
-      </w:pPr>
-      <w:r>
-        <w:rPr>
-          <w:b/>
-          <w:sz w:val="36"/>
-          <w:szCs w:val="36"/>
-        </w:rPr>
-        <w:t xml:space="preserve">1. </w:t>
-      </w:r>
-      <w:r>
-        <w:rPr>
-          <w:b/>
-          <w:sz w:val="36"/>
-          <w:szCs w:val="36"/>
-        </w:rPr>
-        <w:t>7/23/2012</w:t>
+          <w:rFonts w:ascii="Cambria" w:hAnsi="Cambria"/>
+          <w:b/>
+          <w:sz w:val="28"/>
+          <w:szCs w:val="28"/>
+        </w:rPr>
+        <w:t>iPhone Authentication</w:t>
       </w:r>
     </w:p>
     <w:p>
@@ -6773,37 +6791,13 @@
         </w:numPr>
       </w:pPr>
       <w:r>
-        <w:t>Development of the manual is key. Do not slack on it</w:t>
-      </w:r>
-    </w:p>
-    <w:p>
-      <w:pPr>
-        <w:pStyle w:val="ListParagraph"/>
-        <w:numPr>
-          <w:ilvl w:val="0"/>
-          <w:numId w:val="1"/>
-        </w:numPr>
-      </w:pPr>
-      <w:r>
-        <w:t>Need to have a functional version of the app for VC meetings, even if th</w:t>
-      </w:r>
-      <w:r>
-        <w:t>ere are only a couple of busine</w:t>
-      </w:r>
-      <w:r>
-        <w:t>sses</w:t>
-      </w:r>
-    </w:p>
-    <w:p>
-      <w:pPr>
-        <w:pStyle w:val="ListParagraph"/>
-        <w:numPr>
-          <w:ilvl w:val="0"/>
-          <w:numId w:val="1"/>
-        </w:numPr>
-      </w:pPr>
-      <w:r>
-        <w:t>What are the default values?</w:t>
+        <w:t>In order to keep development time down, we’re currently going to</w:t>
+      </w:r>
+      <w:r>
+        <w:t xml:space="preserve"> use a hybrid approach of Dj</w:t>
+      </w:r>
+      <w:r>
+        <w:t>ango’s built in authentication system and code that I’ve written on top of it</w:t>
       </w:r>
     </w:p>
     <w:p>
@@ -6815,7 +6809,10 @@
         </w:numPr>
       </w:pPr>
       <w:r>
-        <w:t>Default search for listings? Default map location? Default preferences for users?</w:t>
+        <w:t>AllsortzUser (defined in ios_interface/models.py) contains a reference to the deviceID of a user. The device ID is enough to estbalisha  user for now, so we  generate a fake username, and password (gener</w:t>
+      </w:r>
+      <w:r>
+        <w:t>ated_password).</w:t>
       </w:r>
     </w:p>
     <w:p>
@@ -6827,185 +6824,25 @@
         </w:numPr>
       </w:pPr>
       <w:r>
-        <w:t xml:space="preserve">Non-logged in users on </w:t>
-      </w:r>
-      <w:r>
-        <w:t>iPhone</w:t>
-      </w:r>
-      <w:r>
-        <w:t xml:space="preserve"> OK.</w:t>
-      </w:r>
-    </w:p>
-    <w:p>
-      <w:pPr>
-        <w:pStyle w:val="ListParagraph"/>
-        <w:numPr>
-          <w:ilvl w:val="1"/>
+        <w:t>A user that uses the API with a device that hs been seen before is automatically authenticated</w:t>
+      </w:r>
+    </w:p>
+    <w:p>
+      <w:pPr>
+        <w:pStyle w:val="ListParagraph"/>
+        <w:numPr>
+          <w:ilvl w:val="0"/>
           <w:numId w:val="1"/>
         </w:numPr>
-      </w:pPr>
-      <w:r>
-        <w:t>Only ‘earn’ required additional user information</w:t>
-      </w:r>
-    </w:p>
-    <w:p>
-      <w:pPr>
-        <w:pStyle w:val="ListParagraph"/>
-        <w:numPr>
-          <w:ilvl w:val="0"/>
-          <w:numId w:val="1"/>
-        </w:numPr>
-      </w:pPr>
-      <w:r>
-        <w:t>Higher levels of categorization for the future</w:t>
-      </w:r>
-    </w:p>
-    <w:p>
-      <w:pPr>
-        <w:pStyle w:val="ListParagraph"/>
-        <w:numPr>
-          <w:ilvl w:val="1"/>
-          <w:numId w:val="1"/>
-        </w:numPr>
-      </w:pPr>
-      <w:r>
-        <w:t>Amusement parks</w:t>
-      </w:r>
-    </w:p>
-    <w:p>
-      <w:pPr>
-        <w:pStyle w:val="ListParagraph"/>
-        <w:numPr>
-          <w:ilvl w:val="1"/>
-          <w:numId w:val="1"/>
-        </w:numPr>
-      </w:pPr>
-      <w:r>
-        <w:t>Salons?</w:t>
-      </w:r>
-    </w:p>
-    <w:p>
-      <w:pPr>
-        <w:pStyle w:val="ListParagraph"/>
-        <w:numPr>
-          <w:ilvl w:val="1"/>
-          <w:numId w:val="1"/>
-        </w:numPr>
-      </w:pPr>
-      <w:r>
-        <w:t>Etc.</w:t>
-      </w:r>
-    </w:p>
-    <w:p>
-      <w:pPr>
-        <w:pStyle w:val="ListParagraph"/>
-        <w:numPr>
-          <w:ilvl w:val="0"/>
-          <w:numId w:val="1"/>
-        </w:numPr>
-      </w:pPr>
-      <w:r>
-        <w:t xml:space="preserve">Reputation of a business? </w:t>
-      </w:r>
-    </w:p>
-    <w:p>
-      <w:pPr>
-        <w:pStyle w:val="ListParagraph"/>
-        <w:numPr>
-          <w:ilvl w:val="1"/>
-          <w:numId w:val="1"/>
-        </w:numPr>
-      </w:pPr>
-      <w:r>
-        <w:t>Is it a tourist location?</w:t>
-      </w:r>
-    </w:p>
-    <w:p>
-      <w:pPr>
-        <w:pStyle w:val="ListParagraph"/>
-        <w:numPr>
-          <w:ilvl w:val="0"/>
-          <w:numId w:val="1"/>
-        </w:numPr>
-      </w:pPr>
-      <w:r>
-        <w:t xml:space="preserve">References to other </w:t>
-      </w:r>
-      <w:r>
-        <w:t>establishments</w:t>
-      </w:r>
-      <w:r>
-        <w:t xml:space="preserve"> should be OK</w:t>
-      </w:r>
-    </w:p>
-    <w:p>
-      <w:pPr>
-        <w:pStyle w:val="ListParagraph"/>
-        <w:numPr>
-          <w:ilvl w:val="1"/>
-          <w:numId w:val="1"/>
-        </w:numPr>
-      </w:pPr>
-      <w:r>
-        <w:t xml:space="preserve">Refer to Small World when talking about “Local” in </w:t>
-      </w:r>
-      <w:r>
-        <w:t>Starbucks</w:t>
-      </w:r>
-    </w:p>
-    <w:p>
-      <w:pPr>
-        <w:pStyle w:val="ListParagraph"/>
-        <w:numPr>
-          <w:ilvl w:val="0"/>
-          <w:numId w:val="1"/>
-        </w:numPr>
-      </w:pPr>
-      <w:r>
-        <w:t>What happens when you open the App?</w:t>
-      </w:r>
-    </w:p>
-    <w:p>
-      <w:pPr>
-        <w:pStyle w:val="ListParagraph"/>
-        <w:numPr>
-          <w:ilvl w:val="0"/>
-          <w:numId w:val="1"/>
-        </w:numPr>
-      </w:pPr>
-    </w:p>
-    <w:p/>
-    <w:p>
-      <w:pPr>
-        <w:rPr>
-          <w:b/>
-          <w:sz w:val="48"/>
-          <w:szCs w:val="48"/>
-        </w:rPr>
-      </w:pPr>
-      <w:r>
-        <w:rPr>
-          <w:b/>
-          <w:sz w:val="48"/>
-          <w:szCs w:val="48"/>
-        </w:rPr>
-        <w:t>H</w:t>
-      </w:r>
-      <w:r>
-        <w:rPr>
-          <w:b/>
-          <w:sz w:val="48"/>
-          <w:szCs w:val="48"/>
-        </w:rPr>
-        <w:t xml:space="preserve">. </w:t>
-      </w:r>
-      <w:r>
-        <w:rPr>
-          <w:b/>
-          <w:sz w:val="48"/>
-          <w:szCs w:val="48"/>
-        </w:rPr>
-        <w:t>Development Notes</w:t>
+        <w:rPr>
+          <w:color w:val="FF0000"/>
+        </w:rPr>
+      </w:pPr>
+      <w:r>
+        <w:rPr>
+          <w:color w:val="FF0000"/>
+        </w:rPr>
+        <w:t>TODO: In the future, use OAUTH?</w:t>
       </w:r>
     </w:p>
     <w:p>
@@ -7024,72 +6861,72 @@
           <w:sz w:val="28"/>
           <w:szCs w:val="28"/>
         </w:rPr>
-        <w:t>1</w:t>
-      </w:r>
-      <w:r>
+        <w:t>3. Server Infrastrucutre</w:t>
+      </w:r>
+    </w:p>
+    <w:p>
+      <w:pPr>
+        <w:pStyle w:val="ListParagraph"/>
+        <w:numPr>
+          <w:ilvl w:val="0"/>
+          <w:numId w:val="1"/>
+        </w:numPr>
         <w:rPr>
           <w:rFonts w:ascii="Cambria" w:hAnsi="Cambria"/>
           <w:b/>
           <w:sz w:val="28"/>
           <w:szCs w:val="28"/>
         </w:rPr>
-        <w:t xml:space="preserve">. </w:t>
-      </w:r>
-      <w:r>
+      </w:pPr>
+      <w:r>
+        <w:t xml:space="preserve">The actual API is running on Django, on a </w:t>
+      </w:r>
+      <w:r>
+        <w:t>SMALL</w:t>
+      </w:r>
+      <w:r>
+        <w:t xml:space="preserve"> EC2 </w:t>
+      </w:r>
+      <w:r>
+        <w:t>instance</w:t>
+      </w:r>
+      <w:r>
+        <w:t>.</w:t>
+      </w:r>
+    </w:p>
+    <w:p>
+      <w:pPr>
+        <w:pStyle w:val="ListParagraph"/>
+        <w:numPr>
+          <w:ilvl w:val="0"/>
+          <w:numId w:val="1"/>
+        </w:numPr>
         <w:rPr>
           <w:rFonts w:ascii="Cambria" w:hAnsi="Cambria"/>
           <w:b/>
           <w:sz w:val="28"/>
           <w:szCs w:val="28"/>
         </w:rPr>
-        <w:t>TLS</w:t>
-      </w:r>
-      <w:r>
+      </w:pPr>
+      <w:r>
+        <w:t xml:space="preserve">The database (Postgresql) is running on a </w:t>
+      </w:r>
+      <w:r>
+        <w:t>SMALL</w:t>
+      </w:r>
+      <w:r>
+        <w:t xml:space="preserve"> EC2 instance </w:t>
+      </w:r>
+    </w:p>
+    <w:p>
+      <w:pPr>
         <w:rPr>
           <w:rFonts w:ascii="Cambria" w:hAnsi="Cambria"/>
           <w:b/>
           <w:sz w:val="28"/>
           <w:szCs w:val="28"/>
         </w:rPr>
-        <w:t xml:space="preserve"> </w:t>
-      </w:r>
-    </w:p>
-    <w:p>
-      <w:pPr>
-        <w:pStyle w:val="ListParagraph"/>
-        <w:numPr>
-          <w:ilvl w:val="0"/>
-          <w:numId w:val="1"/>
-        </w:numPr>
-      </w:pPr>
-      <w:r>
-        <w:t xml:space="preserve">Use of TLS would be nice, and </w:t>
-      </w:r>
-      <w:r>
-        <w:t>allsortz.com is currently ready t</w:t>
-      </w:r>
-      <w:r>
-        <w:t xml:space="preserve">o </w:t>
-      </w:r>
-      <w:proofErr w:type="gramStart"/>
-      <w:r>
-        <w:t>use  a</w:t>
-      </w:r>
-      <w:proofErr w:type="gramEnd"/>
-      <w:r>
-        <w:t xml:space="preserve"> certificate, but the price is somewhat steep</w:t>
-      </w:r>
-      <w:r>
-        <w:t>. See /</w:t>
-      </w:r>
-      <w:proofErr w:type="spellStart"/>
-      <w:r>
-        <w:t>ssl</w:t>
-      </w:r>
-      <w:proofErr w:type="spellEnd"/>
-      <w:r>
-        <w:t>/setup.txt for information on how to setup SSL certificates</w:t>
-      </w:r>
+      </w:pPr>
     </w:p>
     <w:p>
       <w:pPr>
@@ -7107,18 +6944,99 @@
           <w:sz w:val="28"/>
           <w:szCs w:val="28"/>
         </w:rPr>
-        <w:t>2</w:t>
-      </w:r>
-      <w:r>
+        <w:t>4. Python Libraries</w:t>
+      </w:r>
+    </w:p>
+    <w:p>
+      <w:pPr>
+        <w:pStyle w:val="ListParagraph"/>
+        <w:numPr>
+          <w:ilvl w:val="0"/>
+          <w:numId w:val="45"/>
+        </w:numPr>
+      </w:pPr>
+      <w:r>
+        <w:t>Regular python libraries are fine for the most part.</w:t>
+      </w:r>
+    </w:p>
+    <w:p>
+      <w:pPr>
+        <w:pStyle w:val="ListParagraph"/>
+        <w:numPr>
+          <w:ilvl w:val="0"/>
+          <w:numId w:val="45"/>
+        </w:numPr>
+      </w:pPr>
+      <w:r>
+        <w:t>There are too many Django packages out there. I tried to use them initially, but they became too overwhelming (dealing with dependencies and learning other peoples code). Unless what you’re trying to do is incredibly complex and you have NO IDEA how to do it, roll your own Django code. I suspect if you have NO IDEA how to do something, you shouldn’t be doing the development to begin with</w:t>
+      </w:r>
+    </w:p>
+    <w:p>
+      <w:pPr>
+        <w:pStyle w:val="ListParagraph"/>
+        <w:numPr>
+          <w:ilvl w:val="0"/>
+          <w:numId w:val="45"/>
+        </w:numPr>
+      </w:pPr>
+      <w:r>
+        <w:t>Packages (both Django and Python) used so far</w:t>
+      </w:r>
+    </w:p>
+    <w:p>
+      <w:pPr>
+        <w:pStyle w:val="ListParagraph"/>
+        <w:numPr>
+          <w:ilvl w:val="1"/>
+          <w:numId w:val="45"/>
+        </w:numPr>
+      </w:pPr>
+      <w:r>
+        <w:t xml:space="preserve">django-registration </w:t>
+      </w:r>
+    </w:p>
+    <w:p>
+      <w:pPr>
+        <w:pStyle w:val="ListParagraph"/>
+        <w:numPr>
+          <w:ilvl w:val="1"/>
+          <w:numId w:val="45"/>
+        </w:numPr>
+      </w:pPr>
+      <w:r>
+        <w:t>django endless pages (to get the scrolling action seen on the front page)</w:t>
+      </w:r>
+    </w:p>
+    <w:p>
+      <w:pPr>
+        <w:pStyle w:val="ListParagraph"/>
+        <w:numPr>
+          <w:ilvl w:val="1"/>
+          <w:numId w:val="45"/>
+        </w:numPr>
+      </w:pPr>
+      <w:r>
+        <w:t>geopy, numpy, and scipy (distances, recommendations)</w:t>
+      </w:r>
+    </w:p>
+    <w:p>
+      <w:pPr>
+        <w:pStyle w:val="ListParagraph"/>
+        <w:numPr>
+          <w:ilvl w:val="1"/>
+          <w:numId w:val="45"/>
+        </w:numPr>
+      </w:pPr>
+    </w:p>
+    <w:p>
+      <w:pPr>
         <w:rPr>
           <w:rFonts w:ascii="Cambria" w:hAnsi="Cambria"/>
           <w:b/>
           <w:sz w:val="28"/>
           <w:szCs w:val="28"/>
         </w:rPr>
-        <w:t xml:space="preserve">. </w:t>
-      </w:r>
-      <w:proofErr w:type="gramStart"/>
+      </w:pPr>
       <w:r>
         <w:rPr>
           <w:rFonts w:ascii="Cambria" w:hAnsi="Cambria"/>
@@ -7126,409 +7044,55 @@
           <w:sz w:val="28"/>
           <w:szCs w:val="28"/>
         </w:rPr>
-        <w:t>iPhone</w:t>
-      </w:r>
-      <w:proofErr w:type="gramEnd"/>
-      <w:r>
-        <w:rPr>
-          <w:rFonts w:ascii="Cambria" w:hAnsi="Cambria"/>
-          <w:b/>
-          <w:sz w:val="28"/>
-          <w:szCs w:val="28"/>
-        </w:rPr>
-        <w:t xml:space="preserve"> Authentication</w:t>
-      </w:r>
-    </w:p>
-    <w:p>
-      <w:pPr>
-        <w:pStyle w:val="ListParagraph"/>
-        <w:numPr>
-          <w:ilvl w:val="0"/>
-          <w:numId w:val="1"/>
-        </w:numPr>
-      </w:pPr>
-      <w:r>
-        <w:t>In order to keep development time down, we’re currently going to</w:t>
-      </w:r>
-      <w:r>
-        <w:t xml:space="preserve"> use a hybrid approach of </w:t>
-      </w:r>
-      <w:proofErr w:type="spellStart"/>
-      <w:r>
-        <w:t>Dj</w:t>
-      </w:r>
-      <w:r>
-        <w:t>ango’s</w:t>
-      </w:r>
-      <w:proofErr w:type="spellEnd"/>
-      <w:r>
-        <w:t xml:space="preserve"> built in authentication system and code that I’ve written on top of it</w:t>
-      </w:r>
-    </w:p>
-    <w:p>
-      <w:pPr>
-        <w:pStyle w:val="ListParagraph"/>
-        <w:numPr>
-          <w:ilvl w:val="1"/>
-          <w:numId w:val="1"/>
-        </w:numPr>
-      </w:pPr>
-      <w:proofErr w:type="spellStart"/>
-      <w:r>
-        <w:t>AllsortzUser</w:t>
-      </w:r>
-      <w:proofErr w:type="spellEnd"/>
-      <w:r>
-        <w:t xml:space="preserve"> (defined in ios_interface/models.py) contains a reference to the </w:t>
-      </w:r>
-      <w:proofErr w:type="spellStart"/>
-      <w:r>
-        <w:t>deviceID</w:t>
-      </w:r>
-      <w:proofErr w:type="spellEnd"/>
-      <w:r>
-        <w:t xml:space="preserve"> of a user. The device ID is enough to </w:t>
-      </w:r>
-      <w:proofErr w:type="spellStart"/>
-      <w:proofErr w:type="gramStart"/>
-      <w:r>
-        <w:t>estbalisha</w:t>
-      </w:r>
-      <w:proofErr w:type="spellEnd"/>
-      <w:r>
-        <w:t xml:space="preserve">  user</w:t>
-      </w:r>
-      <w:proofErr w:type="gramEnd"/>
-      <w:r>
-        <w:t xml:space="preserve"> for now, so we  generate a fake username, and password (</w:t>
-      </w:r>
-      <w:proofErr w:type="spellStart"/>
-      <w:r>
-        <w:t>gener</w:t>
-      </w:r>
-      <w:r>
-        <w:t>ated_password</w:t>
-      </w:r>
-      <w:proofErr w:type="spellEnd"/>
-      <w:r>
-        <w:t>).</w:t>
-      </w:r>
-    </w:p>
-    <w:p>
-      <w:pPr>
-        <w:pStyle w:val="ListParagraph"/>
-        <w:numPr>
-          <w:ilvl w:val="0"/>
-          <w:numId w:val="1"/>
-        </w:numPr>
-      </w:pPr>
-      <w:r>
-        <w:t xml:space="preserve">A user that uses the API with a device that </w:t>
-      </w:r>
-      <w:proofErr w:type="spellStart"/>
-      <w:r>
-        <w:t>hs</w:t>
-      </w:r>
-      <w:proofErr w:type="spellEnd"/>
-      <w:r>
-        <w:t xml:space="preserve"> been seen before is automatically authenticated</w:t>
-      </w:r>
-    </w:p>
-    <w:p>
-      <w:pPr>
-        <w:pStyle w:val="ListParagraph"/>
-        <w:numPr>
-          <w:ilvl w:val="0"/>
-          <w:numId w:val="1"/>
-        </w:numPr>
-        <w:rPr>
-          <w:color w:val="FF0000"/>
-        </w:rPr>
-      </w:pPr>
-      <w:r>
-        <w:rPr>
-          <w:color w:val="FF0000"/>
-        </w:rPr>
-        <w:t>TODO: In the future, use OAUTH?</w:t>
-      </w:r>
-    </w:p>
-    <w:p>
-      <w:pPr>
-        <w:rPr>
-          <w:rFonts w:ascii="Cambria" w:hAnsi="Cambria"/>
-          <w:b/>
-          <w:sz w:val="28"/>
-          <w:szCs w:val="28"/>
-        </w:rPr>
-      </w:pPr>
-      <w:r>
-        <w:rPr>
-          <w:rFonts w:ascii="Cambria" w:hAnsi="Cambria"/>
-          <w:b/>
-          <w:sz w:val="28"/>
-          <w:szCs w:val="28"/>
-        </w:rPr>
-        <w:t xml:space="preserve">3. Server </w:t>
-      </w:r>
-      <w:proofErr w:type="spellStart"/>
-      <w:r>
-        <w:rPr>
-          <w:rFonts w:ascii="Cambria" w:hAnsi="Cambria"/>
-          <w:b/>
-          <w:sz w:val="28"/>
-          <w:szCs w:val="28"/>
-        </w:rPr>
-        <w:t>Infrastrucutre</w:t>
-      </w:r>
-      <w:proofErr w:type="spellEnd"/>
-    </w:p>
-    <w:p>
-      <w:pPr>
-        <w:pStyle w:val="ListParagraph"/>
-        <w:numPr>
-          <w:ilvl w:val="0"/>
-          <w:numId w:val="1"/>
-        </w:numPr>
-        <w:rPr>
-          <w:rFonts w:ascii="Cambria" w:hAnsi="Cambria"/>
-          <w:b/>
-          <w:sz w:val="28"/>
-          <w:szCs w:val="28"/>
-        </w:rPr>
-      </w:pPr>
-      <w:r>
-        <w:t xml:space="preserve">The actual API is running on </w:t>
-      </w:r>
-      <w:proofErr w:type="spellStart"/>
-      <w:r>
-        <w:t>Django</w:t>
-      </w:r>
-      <w:proofErr w:type="spellEnd"/>
-      <w:r>
-        <w:t xml:space="preserve">, on a MEDIUM EC2 </w:t>
-      </w:r>
-      <w:r>
-        <w:t>instance</w:t>
-      </w:r>
-      <w:r>
-        <w:t>.</w:t>
-      </w:r>
-    </w:p>
-    <w:p>
-      <w:pPr>
-        <w:pStyle w:val="ListParagraph"/>
-        <w:numPr>
-          <w:ilvl w:val="0"/>
-          <w:numId w:val="1"/>
-        </w:numPr>
-        <w:rPr>
-          <w:rFonts w:ascii="Cambria" w:hAnsi="Cambria"/>
-          <w:b/>
-          <w:sz w:val="28"/>
-          <w:szCs w:val="28"/>
-        </w:rPr>
-      </w:pPr>
-      <w:r>
-        <w:t>The database (</w:t>
-      </w:r>
-      <w:proofErr w:type="spellStart"/>
-      <w:r>
-        <w:t>Postgresql</w:t>
-      </w:r>
-      <w:proofErr w:type="spellEnd"/>
-      <w:r>
-        <w:t xml:space="preserve">) is running on a Micro EC2 instance </w:t>
-      </w:r>
-    </w:p>
-    <w:p>
-      <w:pPr>
-        <w:rPr>
-          <w:rFonts w:ascii="Cambria" w:hAnsi="Cambria"/>
-          <w:b/>
-          <w:sz w:val="28"/>
-          <w:szCs w:val="28"/>
-        </w:rPr>
-      </w:pPr>
-    </w:p>
-    <w:p>
-      <w:pPr>
-        <w:rPr>
-          <w:rFonts w:ascii="Cambria" w:hAnsi="Cambria"/>
-          <w:b/>
-          <w:sz w:val="28"/>
-          <w:szCs w:val="28"/>
-        </w:rPr>
-      </w:pPr>
-      <w:r>
-        <w:rPr>
-          <w:rFonts w:ascii="Cambria" w:hAnsi="Cambria"/>
-          <w:b/>
-          <w:sz w:val="28"/>
-          <w:szCs w:val="28"/>
-        </w:rPr>
-        <w:t>4. Python Libraries</w:t>
-      </w:r>
-    </w:p>
-    <w:p>
-      <w:pPr>
-        <w:pStyle w:val="ListParagraph"/>
-        <w:numPr>
-          <w:ilvl w:val="0"/>
-          <w:numId w:val="45"/>
-        </w:numPr>
-      </w:pPr>
-      <w:r>
-        <w:t>Regular python libraries are fine for the most part.</w:t>
-      </w:r>
-    </w:p>
-    <w:p>
-      <w:pPr>
-        <w:pStyle w:val="ListParagraph"/>
-        <w:numPr>
-          <w:ilvl w:val="0"/>
-          <w:numId w:val="45"/>
-        </w:numPr>
-      </w:pPr>
-      <w:r>
-        <w:t xml:space="preserve">There are too many </w:t>
-      </w:r>
-      <w:proofErr w:type="spellStart"/>
-      <w:r>
-        <w:t>Django</w:t>
-      </w:r>
-      <w:proofErr w:type="spellEnd"/>
-      <w:r>
-        <w:t xml:space="preserve"> packages out there. I tried to use them initially, but they became too overwhelming (dealing with dependencies and learning other peoples code). Unless what you’re trying to do is incredibly complex and you have NO IDEA how to do it, roll your own </w:t>
-      </w:r>
-      <w:proofErr w:type="spellStart"/>
-      <w:r>
-        <w:t>Django</w:t>
-      </w:r>
-      <w:proofErr w:type="spellEnd"/>
-      <w:r>
-        <w:t xml:space="preserve"> code. I suspect if you have NO IDEA how to do something, you shouldn’t be doing the development to begin with</w:t>
-      </w:r>
-    </w:p>
-    <w:p>
-      <w:pPr>
-        <w:pStyle w:val="ListParagraph"/>
-        <w:numPr>
-          <w:ilvl w:val="0"/>
-          <w:numId w:val="45"/>
-        </w:numPr>
-      </w:pPr>
-      <w:r>
-        <w:t xml:space="preserve">Packages (both </w:t>
-      </w:r>
-      <w:proofErr w:type="spellStart"/>
-      <w:r>
-        <w:t>Django</w:t>
-      </w:r>
-      <w:proofErr w:type="spellEnd"/>
-      <w:r>
-        <w:t xml:space="preserve"> and Python) used so far</w:t>
-      </w:r>
-    </w:p>
-    <w:p>
-      <w:pPr>
-        <w:pStyle w:val="ListParagraph"/>
-        <w:numPr>
-          <w:ilvl w:val="1"/>
-          <w:numId w:val="45"/>
-        </w:numPr>
-      </w:pPr>
-      <w:proofErr w:type="spellStart"/>
-      <w:proofErr w:type="gramStart"/>
-      <w:r>
-        <w:t>django</w:t>
-      </w:r>
-      <w:proofErr w:type="spellEnd"/>
-      <w:proofErr w:type="gramEnd"/>
-      <w:r>
-        <w:t xml:space="preserve">-registration </w:t>
-      </w:r>
-    </w:p>
-    <w:p>
-      <w:pPr>
-        <w:pStyle w:val="ListParagraph"/>
-        <w:numPr>
-          <w:ilvl w:val="1"/>
-          <w:numId w:val="45"/>
-        </w:numPr>
-      </w:pPr>
-      <w:proofErr w:type="spellStart"/>
-      <w:proofErr w:type="gramStart"/>
-      <w:r>
-        <w:t>django</w:t>
-      </w:r>
-      <w:proofErr w:type="spellEnd"/>
-      <w:proofErr w:type="gramEnd"/>
-      <w:r>
-        <w:t xml:space="preserve"> endless pages (to get the scrolling action seen on the front page)</w:t>
-      </w:r>
-    </w:p>
-    <w:p>
-      <w:pPr>
-        <w:pStyle w:val="ListParagraph"/>
-        <w:numPr>
-          <w:ilvl w:val="1"/>
-          <w:numId w:val="45"/>
-        </w:numPr>
-      </w:pPr>
-      <w:proofErr w:type="spellStart"/>
-      <w:proofErr w:type="gramStart"/>
-      <w:r>
-        <w:t>geopy</w:t>
-      </w:r>
-      <w:proofErr w:type="spellEnd"/>
-      <w:proofErr w:type="gramEnd"/>
-      <w:r>
-        <w:t xml:space="preserve">, </w:t>
-      </w:r>
-      <w:proofErr w:type="spellStart"/>
-      <w:r>
-        <w:t>numpy</w:t>
-      </w:r>
-      <w:proofErr w:type="spellEnd"/>
-      <w:r>
-        <w:t xml:space="preserve">, and </w:t>
-      </w:r>
-      <w:proofErr w:type="spellStart"/>
-      <w:r>
-        <w:t>scipy</w:t>
-      </w:r>
-      <w:proofErr w:type="spellEnd"/>
-      <w:r>
-        <w:t xml:space="preserve"> (distances, recommendations)</w:t>
-      </w:r>
-    </w:p>
-    <w:p>
-      <w:pPr>
-        <w:pStyle w:val="ListParagraph"/>
-        <w:numPr>
-          <w:ilvl w:val="1"/>
-          <w:numId w:val="45"/>
-        </w:numPr>
-      </w:pPr>
-    </w:p>
-    <w:p>
-      <w:pPr>
-        <w:rPr>
-          <w:rFonts w:ascii="Cambria" w:hAnsi="Cambria"/>
-          <w:b/>
-          <w:sz w:val="28"/>
-          <w:szCs w:val="28"/>
-        </w:rPr>
-      </w:pPr>
-      <w:r>
-        <w:rPr>
-          <w:rFonts w:ascii="Cambria" w:hAnsi="Cambria"/>
-          <w:b/>
-          <w:sz w:val="28"/>
-          <w:szCs w:val="28"/>
-        </w:rPr>
-        <w:t>5. …</w:t>
-      </w:r>
+        <w:t>5 Database</w:t>
+      </w:r>
+    </w:p>
+    <w:p>
+      <w:pPr>
+        <w:rPr>
+          <w:rFonts w:ascii="Cambria" w:hAnsi="Cambria"/>
+        </w:rPr>
+      </w:pPr>
+      <w:r>
+        <w:rPr>
+          <w:rFonts w:ascii="Cambria" w:hAnsi="Cambria"/>
+        </w:rPr>
+        <w:tab/>
+        <w:t>-Two database: as_test and as_deploy both running on EC2</w:t>
+      </w:r>
+    </w:p>
+    <w:p>
+      <w:pPr>
+        <w:rPr>
+          <w:rFonts w:ascii="Cambria" w:hAnsi="Cambria"/>
+        </w:rPr>
+      </w:pPr>
+      <w:r>
+        <w:rPr>
+          <w:rFonts w:ascii="Cambria" w:hAnsi="Cambria"/>
+        </w:rPr>
+        <w:tab/>
+      </w:r>
+      <w:r>
+        <w:rPr>
+          <w:rFonts w:ascii="Cambria" w:hAnsi="Cambria"/>
+        </w:rPr>
+        <w:tab/>
+      </w:r>
+      <w:r>
+        <w:rPr>
+          <w:rFonts w:ascii="Cambria" w:hAnsi="Cambria"/>
+        </w:rPr>
+        <w:t>crea</w:t>
+      </w:r>
+      <w:r>
+        <w:rPr>
+          <w:rFonts w:ascii="Cambria" w:hAnsi="Cambria"/>
+        </w:rPr>
+        <w:t>tedb -T template_postgis &lt;DB name&gt; to create them</w:t>
+      </w:r>
+      <w:bookmarkStart w:id="0" w:name="_GoBack"/>
+      <w:bookmarkEnd w:id="0"/>
     </w:p>
     <w:p>
       <w:pPr>
@@ -12014,6 +11578,7 @@
   <w:style w:type="character" w:default="1" w:styleId="DefaultParagraphFont">
     <w:name w:val="Default Paragraph Font"/>
     <w:uiPriority w:val="1"/>
+    <w:semiHidden/>
     <w:unhideWhenUsed/>
   </w:style>
   <w:style w:type="table" w:default="1" w:styleId="TableNormal">
@@ -12253,6 +11818,7 @@
   <w:style w:type="character" w:default="1" w:styleId="DefaultParagraphFont">
     <w:name w:val="Default Paragraph Font"/>
     <w:uiPriority w:val="1"/>
+    <w:semiHidden/>
     <w:unhideWhenUsed/>
   </w:style>
   <w:style w:type="table" w:default="1" w:styleId="TableNormal">
@@ -12658,7 +12224,7 @@
 </file>
 
 <file path=customXml/itemProps1.xml><?xml version="1.0" encoding="utf-8"?>
-<ds:datastoreItem xmlns:ds="http://schemas.openxmlformats.org/officeDocument/2006/customXml" ds:itemID="{EFFDD12A-6CCF-9946-AB68-FD8FFB1906C8}">
+<ds:datastoreItem xmlns:ds="http://schemas.openxmlformats.org/officeDocument/2006/customXml" ds:itemID="{B7F08A13-0488-9B4A-BAE3-99A45AC616D0}">
   <ds:schemaRefs>
     <ds:schemaRef ds:uri="http://schemas.openxmlformats.org/officeDocument/2006/bibliography"/>
   </ds:schemaRefs>

</xml_diff>